<commit_message>
Update CLC MILESTONE 8 PRESENTATION-NEW.docx
Backend link
</commit_message>
<xml_diff>
--- a/MILESTONE 8/CLC MILESTONE 8 PRESENTATION-NEW.docx
+++ b/MILESTONE 8/CLC MILESTONE 8 PRESENTATION-NEW.docx
@@ -1,6 +1,6 @@
 
 <file path=word/document.xml><?xml version="1.0" encoding="utf-8"?>
-<w:document xmlns:r="http://schemas.openxmlformats.org/officeDocument/2006/relationships" xmlns:wp="http://schemas.openxmlformats.org/drawingml/2006/wordprocessingDrawing" xmlns:w="http://schemas.openxmlformats.org/wordprocessingml/2006/main" xmlns:w10="urn:schemas-microsoft-com:office:word" xmlns:w14="http://schemas.microsoft.com/office/word/2010/wordml" xmlns:wps="http://schemas.microsoft.com/office/word/2010/wordprocessingShape" xmlns:wpg="http://schemas.microsoft.com/office/word/2010/wordprocessingGroup" xmlns:mc="http://schemas.openxmlformats.org/markup-compatibility/2006" xmlns:v="urn:schemas-microsoft-com:vml" xmlns:o="urn:schemas-microsoft-com:office:office" xmlns:m="http://schemas.openxmlformats.org/officeDocument/2006/math" mc:Ignorable="w14">
+<w:document xmlns:wpc="http://schemas.microsoft.com/office/word/2010/wordprocessingCanvas" xmlns:cx="http://schemas.microsoft.com/office/drawing/2014/chartex" xmlns:cx1="http://schemas.microsoft.com/office/drawing/2015/9/8/chartex" xmlns:cx2="http://schemas.microsoft.com/office/drawing/2015/10/21/chartex" xmlns:cx3="http://schemas.microsoft.com/office/drawing/2016/5/9/chartex" xmlns:cx4="http://schemas.microsoft.com/office/drawing/2016/5/10/chartex" xmlns:cx5="http://schemas.microsoft.com/office/drawing/2016/5/11/chartex" xmlns:cx6="http://schemas.microsoft.com/office/drawing/2016/5/12/chartex" xmlns:cx7="http://schemas.microsoft.com/office/drawing/2016/5/13/chartex" xmlns:cx8="http://schemas.microsoft.com/office/drawing/2016/5/14/chartex" xmlns:mc="http://schemas.openxmlformats.org/markup-compatibility/2006" xmlns:aink="http://schemas.microsoft.com/office/drawing/2016/ink" xmlns:am3d="http://schemas.microsoft.com/office/drawing/2017/model3d" xmlns:o="urn:schemas-microsoft-com:office:office" xmlns:r="http://schemas.openxmlformats.org/officeDocument/2006/relationships" xmlns:m="http://schemas.openxmlformats.org/officeDocument/2006/math" xmlns:v="urn:schemas-microsoft-com:vml" xmlns:wp14="http://schemas.microsoft.com/office/word/2010/wordprocessingDrawing" xmlns:wp="http://schemas.openxmlformats.org/drawingml/2006/wordprocessingDrawing" xmlns:w10="urn:schemas-microsoft-com:office:word" xmlns:w="http://schemas.openxmlformats.org/wordprocessingml/2006/main" xmlns:w14="http://schemas.microsoft.com/office/word/2010/wordml" xmlns:w15="http://schemas.microsoft.com/office/word/2012/wordml" xmlns:w16cid="http://schemas.microsoft.com/office/word/2016/wordml/cid" xmlns:w16se="http://schemas.microsoft.com/office/word/2015/wordml/symex" xmlns:wpg="http://schemas.microsoft.com/office/word/2010/wordprocessingGroup" xmlns:wpi="http://schemas.microsoft.com/office/word/2010/wordprocessingInk" xmlns:wne="http://schemas.microsoft.com/office/word/2006/wordml" xmlns:wps="http://schemas.microsoft.com/office/word/2010/wordprocessingShape" mc:Ignorable="w14 w15 w16se w16cid wp14">
   <w:background w:color="FFFFFF"/>
   <w:body>
     <w:p>
@@ -9,13 +9,14 @@
       </w:pPr>
       <w:r>
         <w:rPr>
-          <w:color w:val="ffffff"/>
-          <w:u w:color="ffffff"/>
+          <w:noProof/>
+          <w:color w:val="FFFFFF"/>
+          <w:u w:color="FFFFFF"/>
         </w:rPr>
         <mc:AlternateContent>
           <mc:Choice Requires="wpg">
             <w:drawing>
-              <wp:anchor distT="0" distB="0" distL="0" distR="0" simplePos="0" relativeHeight="251659264" behindDoc="0" locked="0" layoutInCell="1" allowOverlap="1">
+              <wp:anchor distT="0" distB="0" distL="0" distR="0" simplePos="0" relativeHeight="251659264" behindDoc="0" locked="0" layoutInCell="1" allowOverlap="1" wp14:anchorId="41032220" wp14:editId="3040F400">
                 <wp:simplePos x="0" y="0"/>
                 <wp:positionH relativeFrom="page">
                   <wp:posOffset>457200</wp:posOffset>
@@ -95,41 +96,37 @@
                             <w:txbxContent>
                               <w:p>
                                 <w:pPr>
-                                  <w:pStyle w:val="No Spacing"/>
+                                  <w:pStyle w:val="NoSpacing"/>
                                   <w:spacing w:after="120"/>
                                   <w:rPr>
-                                    <w:rFonts w:ascii="Calibri Light" w:cs="Calibri Light" w:hAnsi="Calibri Light" w:eastAsia="Calibri Light"/>
-                                    <w:color w:val="ffffff"/>
+                                    <w:rFonts w:ascii="Calibri Light" w:eastAsia="Calibri Light" w:hAnsi="Calibri Light" w:cs="Calibri Light"/>
+                                    <w:color w:val="FFFFFF"/>
                                     <w:sz w:val="84"/>
                                     <w:szCs w:val="84"/>
-                                    <w:u w:color="ffffff"/>
+                                    <w:u w:color="FFFFFF"/>
                                   </w:rPr>
                                 </w:pPr>
                                 <w:r>
                                   <w:rPr>
-                                    <w:rFonts w:ascii="Calibri Light" w:cs="Calibri Light" w:hAnsi="Calibri Light" w:eastAsia="Calibri Light"/>
-                                    <w:color w:val="ffffff"/>
+                                    <w:rFonts w:ascii="Calibri Light" w:eastAsia="Calibri Light" w:hAnsi="Calibri Light" w:cs="Calibri Light"/>
+                                    <w:color w:val="FFFFFF"/>
                                     <w:sz w:val="84"/>
                                     <w:szCs w:val="84"/>
-                                    <w:u w:color="ffffff"/>
-                                    <w:rtl w:val="0"/>
-                                    <w:lang w:val="en-US"/>
+                                    <w:u w:color="FFFFFF"/>
                                   </w:rPr>
                                   <w:t>PROJECT PRESENTATION</w:t>
                                 </w:r>
                               </w:p>
                               <w:p>
                                 <w:pPr>
-                                  <w:pStyle w:val="No Spacing"/>
+                                  <w:pStyle w:val="NoSpacing"/>
                                 </w:pPr>
                                 <w:r>
                                   <w:rPr>
-                                    <w:color w:val="ffffff"/>
+                                    <w:color w:val="FFFFFF"/>
                                     <w:sz w:val="28"/>
                                     <w:szCs w:val="28"/>
-                                    <w:u w:color="ffffff"/>
-                                    <w:rtl w:val="0"/>
-                                    <w:lang w:val="en-US"/>
+                                    <w:u w:color="FFFFFF"/>
                                   </w:rPr>
                                   <w:t>CLC - MILESTONE 8</w:t>
                                 </w:r>
@@ -185,50 +182,44 @@
                           <w:txbxContent>
                             <w:p>
                               <w:pPr>
-                                <w:pStyle w:val="No Spacing"/>
+                                <w:pStyle w:val="NoSpacing"/>
                                 <w:rPr>
-                                  <w:color w:val="ffffff"/>
+                                  <w:color w:val="FFFFFF"/>
                                   <w:sz w:val="32"/>
                                   <w:szCs w:val="32"/>
-                                  <w:u w:color="ffffff"/>
+                                  <w:u w:color="FFFFFF"/>
                                 </w:rPr>
                               </w:pPr>
                               <w:r>
                                 <w:rPr>
-                                  <w:color w:val="ffffff"/>
+                                  <w:color w:val="FFFFFF"/>
                                   <w:sz w:val="32"/>
                                   <w:szCs w:val="32"/>
-                                  <w:u w:color="ffffff"/>
-                                  <w:rtl w:val="0"/>
-                                  <w:lang w:val="en-US"/>
+                                  <w:u w:color="FFFFFF"/>
                                 </w:rPr>
                                 <w:t>GCU</w:t>
                               </w:r>
                             </w:p>
                             <w:p>
                               <w:pPr>
-                                <w:pStyle w:val="No Spacing"/>
+                                <w:pStyle w:val="NoSpacing"/>
                               </w:pPr>
                               <w:r>
                                 <w:rPr>
-                                  <w:caps w:val="1"/>
-                                  <w:color w:val="ffffff"/>
+                                  <w:caps/>
+                                  <w:color w:val="FFFFFF"/>
                                   <w:sz w:val="18"/>
                                   <w:szCs w:val="18"/>
-                                  <w:u w:color="ffffff"/>
-                                  <w:rtl w:val="0"/>
-                                  <w:lang w:val="en-US"/>
+                                  <w:u w:color="FFFFFF"/>
                                 </w:rPr>
                                 <w:t xml:space="preserve">     </w:t>
                               </w:r>
                               <w:r>
                                 <w:rPr>
-                                  <w:color w:val="ffffff"/>
+                                  <w:color w:val="FFFFFF"/>
                                   <w:sz w:val="18"/>
                                   <w:szCs w:val="18"/>
-                                  <w:u w:color="ffffff"/>
-                                  <w:rtl w:val="0"/>
-                                  <w:lang w:val="en-US"/>
+                                  <w:u w:color="FFFFFF"/>
                                 </w:rPr>
                                 <w:t xml:space="preserve">       </w:t>
                               </w:r>
@@ -247,55 +238,52 @@
           </mc:Choice>
           <mc:Fallback>
             <w:pict>
-              <v:group id="_x0000_s1026" style="visibility:visible;position:absolute;margin-left:36.0pt;margin-top:36.0pt;width:540.0pt;height:720.0pt;z-index:251659264;mso-position-horizontal:absolute;mso-position-horizontal-relative:page;mso-position-vertical:absolute;mso-position-vertical-relative:page;mso-wrap-distance-left:0.0pt;mso-wrap-distance-top:0.0pt;mso-wrap-distance-right:0.0pt;mso-wrap-distance-bottom:0.0pt;" coordorigin="0,0" coordsize="6858000,9144000">
-                <w10:wrap type="none" side="bothSides" anchorx="page" anchory="page"/>
-                <v:group id="_x0000_s1027" style="position:absolute;left:228600;top:0;width:6629400;height:9144000;" coordorigin="0,0" coordsize="6629400,9144000">
-                  <v:rect id="_x0000_s1028" style="position:absolute;left:0;top:0;width:6629400;height:9144000;">
-                    <v:fill color="#000000" opacity="100.0%" type="solid"/>
-                    <v:stroke on="f" weight="1.0pt" dashstyle="solid" endcap="flat" miterlimit="400.0%" joinstyle="miter" linestyle="single" startarrow="none" startarrowwidth="medium" startarrowlength="medium" endarrow="none" endarrowwidth="medium" endarrowlength="medium"/>
+              <v:group w14:anchorId="41032220" id="officeArt object" o:spid="_x0000_s1026" alt="Group 11" style="position:absolute;margin-left:36pt;margin-top:36pt;width:540pt;height:10in;z-index:251659264;mso-wrap-distance-left:0;mso-wrap-distance-right:0;mso-position-horizontal-relative:page;mso-position-vertical-relative:page" coordsize="68580,91440" o:gfxdata="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">
+                <v:group id="Rectangle 33" o:spid="_x0000_s1027" style="position:absolute;left:2286;width:66294;height:91440" coordsize="66294,91440" o:gfxdata="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">
+                  <v:rect id="Shape 1073741825" o:spid="_x0000_s1028" style="position:absolute;width:66294;height:91440;visibility:visible;mso-wrap-style:square;v-text-anchor:top" o:gfxdata="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" fillcolor="black" stroked="f" strokeweight="1pt">
+                    <v:stroke miterlimit="4"/>
                   </v:rect>
-                  <v:shape id="_x0000_s1029" type="#_x0000_t202" style="position:absolute;left:0;top:0;width:6629400;height:9144000;">
-                    <v:fill on="f"/>
-                    <v:stroke on="f" weight="1.0pt" dashstyle="solid" endcap="flat" miterlimit="400.0%" joinstyle="miter" linestyle="single" startarrow="none" startarrowwidth="medium" startarrowlength="medium" endarrow="none" endarrowwidth="medium" endarrowlength="medium"/>
-                    <v:textbox>
+                  <v:shapetype id="_x0000_t202" coordsize="21600,21600" o:spt="202" path="m,l,21600r21600,l21600,xe">
+                    <v:stroke joinstyle="miter"/>
+                    <v:path gradientshapeok="t" o:connecttype="rect"/>
+                  </v:shapetype>
+                  <v:shape id="Shape 1073741826" o:spid="_x0000_s1029" type="#_x0000_t202" style="position:absolute;width:66294;height:91440;visibility:visible;mso-wrap-style:square;v-text-anchor:bottom" o:gfxdata="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" filled="f" stroked="f" strokeweight="1pt">
+                    <v:stroke miterlimit="4"/>
+                    <v:textbox inset="36pt,36pt,36pt,36pt">
                       <w:txbxContent>
                         <w:p>
                           <w:pPr>
-                            <w:pStyle w:val="No Spacing"/>
+                            <w:pStyle w:val="NoSpacing"/>
                             <w:spacing w:after="120"/>
                             <w:rPr>
-                              <w:rFonts w:ascii="Calibri Light" w:cs="Calibri Light" w:hAnsi="Calibri Light" w:eastAsia="Calibri Light"/>
-                              <w:color w:val="ffffff"/>
+                              <w:rFonts w:ascii="Calibri Light" w:eastAsia="Calibri Light" w:hAnsi="Calibri Light" w:cs="Calibri Light"/>
+                              <w:color w:val="FFFFFF"/>
                               <w:sz w:val="84"/>
                               <w:szCs w:val="84"/>
-                              <w:u w:color="ffffff"/>
+                              <w:u w:color="FFFFFF"/>
                             </w:rPr>
                           </w:pPr>
                           <w:r>
                             <w:rPr>
-                              <w:rFonts w:ascii="Calibri Light" w:cs="Calibri Light" w:hAnsi="Calibri Light" w:eastAsia="Calibri Light"/>
-                              <w:color w:val="ffffff"/>
+                              <w:rFonts w:ascii="Calibri Light" w:eastAsia="Calibri Light" w:hAnsi="Calibri Light" w:cs="Calibri Light"/>
+                              <w:color w:val="FFFFFF"/>
                               <w:sz w:val="84"/>
                               <w:szCs w:val="84"/>
-                              <w:u w:color="ffffff"/>
-                              <w:rtl w:val="0"/>
-                              <w:lang w:val="en-US"/>
+                              <w:u w:color="FFFFFF"/>
                             </w:rPr>
                             <w:t>PROJECT PRESENTATION</w:t>
                           </w:r>
                         </w:p>
                         <w:p>
                           <w:pPr>
-                            <w:pStyle w:val="No Spacing"/>
+                            <w:pStyle w:val="NoSpacing"/>
                           </w:pPr>
                           <w:r>
                             <w:rPr>
-                              <w:color w:val="ffffff"/>
+                              <w:color w:val="FFFFFF"/>
                               <w:sz w:val="28"/>
                               <w:szCs w:val="28"/>
-                              <w:u w:color="ffffff"/>
-                              <w:rtl w:val="0"/>
-                              <w:lang w:val="en-US"/>
+                              <w:u w:color="FFFFFF"/>
                             </w:rPr>
                             <w:t>CLC - MILESTONE 8</w:t>
                           </w:r>
@@ -304,61 +292,53 @@
                     </v:textbox>
                   </v:shape>
                 </v:group>
-                <v:rect id="_x0000_s1030" style="position:absolute;left:0;top:0;width:228600;height:9144000;">
-                  <v:fill color="#808080" opacity="100.0%" type="solid"/>
-                  <v:stroke on="f" weight="1.0pt" dashstyle="solid" endcap="flat" miterlimit="400.0%" joinstyle="miter" linestyle="single" startarrow="none" startarrowwidth="medium" startarrowlength="medium" endarrow="none" endarrowwidth="medium" endarrowlength="medium"/>
+                <v:rect id="Rectangle 34" o:spid="_x0000_s1030" style="position:absolute;width:2286;height:91440;visibility:visible;mso-wrap-style:square;v-text-anchor:top" o:gfxdata="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" fillcolor="gray" stroked="f" strokeweight="1pt">
+                  <v:stroke miterlimit="4"/>
                 </v:rect>
-                <v:shape id="_x0000_s1031" type="#_x0000_t202" style="position:absolute;left:228600;top:7162800;width:6629400;height:1561465;">
-                  <v:fill on="f"/>
-                  <v:stroke on="f" weight="1.0pt" dashstyle="solid" endcap="flat" miterlimit="400.0%" joinstyle="miter" linestyle="single" startarrow="none" startarrowwidth="medium" startarrowlength="medium" endarrow="none" endarrowwidth="medium" endarrowlength="medium"/>
-                  <v:textbox>
+                <v:shape id="Text Box 35" o:spid="_x0000_s1031" type="#_x0000_t202" style="position:absolute;left:2286;top:71628;width:66294;height:15614;visibility:visible;mso-wrap-style:square;v-text-anchor:bottom" o:gfxdata="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" filled="f" stroked="f" strokeweight="1pt">
+                  <v:stroke miterlimit="4"/>
+                  <v:textbox inset="0,0,0,0">
                     <w:txbxContent>
                       <w:p>
                         <w:pPr>
-                          <w:pStyle w:val="No Spacing"/>
+                          <w:pStyle w:val="NoSpacing"/>
                           <w:rPr>
-                            <w:color w:val="ffffff"/>
+                            <w:color w:val="FFFFFF"/>
                             <w:sz w:val="32"/>
                             <w:szCs w:val="32"/>
-                            <w:u w:color="ffffff"/>
+                            <w:u w:color="FFFFFF"/>
                           </w:rPr>
                         </w:pPr>
                         <w:r>
                           <w:rPr>
-                            <w:color w:val="ffffff"/>
+                            <w:color w:val="FFFFFF"/>
                             <w:sz w:val="32"/>
                             <w:szCs w:val="32"/>
-                            <w:u w:color="ffffff"/>
-                            <w:rtl w:val="0"/>
-                            <w:lang w:val="en-US"/>
+                            <w:u w:color="FFFFFF"/>
                           </w:rPr>
                           <w:t>GCU</w:t>
                         </w:r>
                       </w:p>
                       <w:p>
                         <w:pPr>
-                          <w:pStyle w:val="No Spacing"/>
+                          <w:pStyle w:val="NoSpacing"/>
                         </w:pPr>
                         <w:r>
                           <w:rPr>
-                            <w:caps w:val="1"/>
-                            <w:color w:val="ffffff"/>
+                            <w:caps/>
+                            <w:color w:val="FFFFFF"/>
                             <w:sz w:val="18"/>
                             <w:szCs w:val="18"/>
-                            <w:u w:color="ffffff"/>
-                            <w:rtl w:val="0"/>
-                            <w:lang w:val="en-US"/>
+                            <w:u w:color="FFFFFF"/>
                           </w:rPr>
                           <w:t xml:space="preserve">     </w:t>
                         </w:r>
                         <w:r>
                           <w:rPr>
-                            <w:color w:val="ffffff"/>
+                            <w:color w:val="FFFFFF"/>
                             <w:sz w:val="18"/>
                             <w:szCs w:val="18"/>
-                            <w:u w:color="ffffff"/>
-                            <w:rtl w:val="0"/>
-                            <w:lang w:val="en-US"/>
+                            <w:u w:color="FFFFFF"/>
                           </w:rPr>
                           <w:t xml:space="preserve">       </w:t>
                         </w:r>
@@ -366,6 +346,7 @@
                     </w:txbxContent>
                   </v:textbox>
                 </v:shape>
+                <w10:wrap anchorx="page" anchory="page"/>
               </v:group>
             </w:pict>
           </mc:Fallback>
@@ -380,22 +361,8 @@
         <w:pStyle w:val="Title"/>
       </w:pPr>
       <w:r>
-        <w:rPr>
-          <w:rtl w:val="0"/>
-        </w:rPr>
-        <w:t xml:space="preserve">CLC </w:t>
-      </w:r>
-      <w:r>
-        <w:rPr>
-          <w:rtl w:val="0"/>
-        </w:rPr>
-        <w:t xml:space="preserve">– </w:t>
-      </w:r>
-      <w:r>
-        <w:rPr>
-          <w:rtl w:val="0"/>
-        </w:rPr>
-        <w:t>MILESTONE 8: Project Presentation</w:t>
+        <w:lastRenderedPageBreak/>
+        <w:t>CLC – MILESTONE 8: Project Presentation</w:t>
       </w:r>
     </w:p>
     <w:p>
@@ -409,19 +376,13 @@
       </w:pPr>
       <w:r>
         <w:rPr>
-          <w:rFonts w:ascii="Calibri" w:cs="Calibri" w:hAnsi="Calibri" w:eastAsia="Calibri"/>
-          <w:b w:val="1"/>
-          <w:bCs w:val="1"/>
-          <w:rtl w:val="0"/>
+          <w:b/>
+          <w:bCs/>
           <w:lang w:val="de-DE"/>
         </w:rPr>
         <w:t>Tim James:</w:t>
       </w:r>
       <w:r>
-        <w:rPr>
-          <w:rtl w:val="0"/>
-          <w:lang w:val="en-US"/>
-        </w:rPr>
         <w:t xml:space="preserve"> HTML/ CSS Overview</w:t>
       </w:r>
     </w:p>
@@ -431,50 +392,23 @@
       </w:pPr>
       <w:r>
         <w:rPr>
-          <w:rFonts w:ascii="Calibri" w:cs="Calibri" w:hAnsi="Calibri" w:eastAsia="Calibri"/>
-          <w:b w:val="1"/>
-          <w:bCs w:val="1"/>
-          <w:rtl w:val="0"/>
+          <w:b/>
+          <w:bCs/>
           <w:lang w:val="de-DE"/>
         </w:rPr>
         <w:t>Link:</w:t>
       </w:r>
       <w:r>
-        <w:rPr>
-          <w:rtl w:val="0"/>
-        </w:rPr>
         <w:t xml:space="preserve"> </w:t>
       </w:r>
-      <w:r>
-        <w:rPr>
-          <w:rStyle w:val="Hyperlink.0"/>
-        </w:rPr>
-        <w:fldChar w:fldCharType="begin" w:fldLock="0"/>
-      </w:r>
-      <w:r>
-        <w:rPr>
-          <w:rStyle w:val="Hyperlink.0"/>
-        </w:rPr>
-        <w:instrText xml:space="preserve"> HYPERLINK "https://www.loom.com/share/66298a175e8c421888c05b690bd94ce0"</w:instrText>
-      </w:r>
-      <w:r>
-        <w:rPr>
-          <w:rStyle w:val="Hyperlink.0"/>
-        </w:rPr>
-        <w:fldChar w:fldCharType="separate" w:fldLock="0"/>
-      </w:r>
-      <w:r>
-        <w:rPr>
-          <w:rStyle w:val="Hyperlink.0"/>
-          <w:rtl w:val="0"/>
-          <w:lang w:val="en-US"/>
-        </w:rPr>
-        <w:t>https://www.loom.com/share/66298a175e8c421888c05b690bd94ce0</w:t>
-      </w:r>
-      <w:r>
-        <w:rPr/>
-        <w:fldChar w:fldCharType="end" w:fldLock="0"/>
-      </w:r>
+      <w:hyperlink r:id="rId7" w:history="1">
+        <w:r>
+          <w:rPr>
+            <w:rStyle w:val="Hyperlink0"/>
+          </w:rPr>
+          <w:t>https://www.loom.com/share/66298a175e8c421888c05b690bd94ce0</w:t>
+        </w:r>
+      </w:hyperlink>
     </w:p>
     <w:p>
       <w:pPr>
@@ -487,17 +421,14 @@
       </w:pPr>
       <w:r>
         <w:rPr>
-          <w:rFonts w:ascii="Calibri" w:cs="Calibri" w:hAnsi="Calibri" w:eastAsia="Calibri"/>
-          <w:b w:val="1"/>
-          <w:bCs w:val="1"/>
-          <w:rtl w:val="0"/>
+          <w:b/>
+          <w:bCs/>
           <w:lang w:val="nl-NL"/>
         </w:rPr>
         <w:t>Sam Overson:</w:t>
       </w:r>
       <w:r>
         <w:rPr>
-          <w:rtl w:val="0"/>
           <w:lang w:val="it-IT"/>
         </w:rPr>
         <w:t xml:space="preserve"> Team Collaboration</w:t>
@@ -509,50 +440,23 @@
       </w:pPr>
       <w:r>
         <w:rPr>
-          <w:rFonts w:ascii="Calibri" w:cs="Calibri" w:hAnsi="Calibri" w:eastAsia="Calibri"/>
-          <w:b w:val="1"/>
-          <w:bCs w:val="1"/>
-          <w:rtl w:val="0"/>
+          <w:b/>
+          <w:bCs/>
           <w:lang w:val="de-DE"/>
         </w:rPr>
         <w:t>Link:</w:t>
       </w:r>
       <w:r>
-        <w:rPr>
-          <w:rtl w:val="0"/>
-        </w:rPr>
         <w:t xml:space="preserve"> </w:t>
       </w:r>
-      <w:r>
-        <w:rPr>
-          <w:rStyle w:val="Hyperlink.0"/>
-        </w:rPr>
-        <w:fldChar w:fldCharType="begin" w:fldLock="0"/>
-      </w:r>
-      <w:r>
-        <w:rPr>
-          <w:rStyle w:val="Hyperlink.0"/>
-        </w:rPr>
-        <w:instrText xml:space="preserve"> HYPERLINK "https://www.loom.com/share/00246a1676c34a7ab2c33426b57cace6"</w:instrText>
-      </w:r>
-      <w:r>
-        <w:rPr>
-          <w:rStyle w:val="Hyperlink.0"/>
-        </w:rPr>
-        <w:fldChar w:fldCharType="separate" w:fldLock="0"/>
-      </w:r>
-      <w:r>
-        <w:rPr>
-          <w:rStyle w:val="Hyperlink.0"/>
-          <w:rtl w:val="0"/>
-          <w:lang w:val="en-US"/>
-        </w:rPr>
-        <w:t>https://www.loom.com/share/00246a1676c34a7ab2c33426b57cace6</w:t>
-      </w:r>
-      <w:r>
-        <w:rPr/>
-        <w:fldChar w:fldCharType="end" w:fldLock="0"/>
-      </w:r>
+      <w:hyperlink r:id="rId8" w:history="1">
+        <w:r>
+          <w:rPr>
+            <w:rStyle w:val="Hyperlink0"/>
+          </w:rPr>
+          <w:t>https://www.loom.com/share/00246a1676c34a7ab2c33426b57cace6</w:t>
+        </w:r>
+      </w:hyperlink>
     </w:p>
     <w:p>
       <w:pPr>
@@ -565,17 +469,29 @@
       </w:pPr>
       <w:r>
         <w:rPr>
-          <w:rFonts w:ascii="Calibri" w:cs="Calibri" w:hAnsi="Calibri" w:eastAsia="Calibri"/>
-          <w:b w:val="1"/>
-          <w:bCs w:val="1"/>
-          <w:rtl w:val="0"/>
-          <w:lang w:val="en-US"/>
+          <w:b/>
+          <w:bCs/>
         </w:rPr>
-        <w:t>Casey Huz:</w:t>
-      </w:r>
+        <w:t xml:space="preserve">Casey </w:t>
+      </w:r>
+      <w:proofErr w:type="spellStart"/>
       <w:r>
         <w:rPr>
-          <w:rtl w:val="0"/>
+          <w:b/>
+          <w:bCs/>
+        </w:rPr>
+        <w:t>Huz</w:t>
+      </w:r>
+      <w:proofErr w:type="spellEnd"/>
+      <w:r>
+        <w:rPr>
+          <w:b/>
+          <w:bCs/>
+        </w:rPr>
+        <w:t>:</w:t>
+      </w:r>
+      <w:r>
+        <w:rPr>
           <w:lang w:val="da-DK"/>
         </w:rPr>
         <w:t xml:space="preserve"> Blog Controller Overview</w:t>
@@ -587,44 +503,20 @@
       </w:pPr>
       <w:r>
         <w:rPr>
-          <w:rFonts w:ascii="Calibri" w:cs="Calibri" w:hAnsi="Calibri" w:eastAsia="Calibri"/>
-          <w:b w:val="1"/>
-          <w:bCs w:val="1"/>
-          <w:rtl w:val="0"/>
+          <w:b/>
+          <w:bCs/>
           <w:lang w:val="de-DE"/>
         </w:rPr>
         <w:t xml:space="preserve">Link: </w:t>
       </w:r>
-      <w:r>
-        <w:rPr>
-          <w:rStyle w:val="Hyperlink.0"/>
-        </w:rPr>
-        <w:fldChar w:fldCharType="begin" w:fldLock="0"/>
-      </w:r>
-      <w:r>
-        <w:rPr>
-          <w:rStyle w:val="Hyperlink.0"/>
-        </w:rPr>
-        <w:instrText xml:space="preserve"> HYPERLINK "https://www.loom.com/share/ba2510d8b346463cb702592abddbf993"</w:instrText>
-      </w:r>
-      <w:r>
-        <w:rPr>
-          <w:rStyle w:val="Hyperlink.0"/>
-        </w:rPr>
-        <w:fldChar w:fldCharType="separate" w:fldLock="0"/>
-      </w:r>
-      <w:r>
-        <w:rPr>
-          <w:rStyle w:val="Hyperlink.0"/>
-          <w:rtl w:val="0"/>
-          <w:lang w:val="en-US"/>
-        </w:rPr>
-        <w:t>https://www.loom.com/share/ba2510d8b346463cb702592abddbf993</w:t>
-      </w:r>
-      <w:r>
-        <w:rPr/>
-        <w:fldChar w:fldCharType="end" w:fldLock="0"/>
-      </w:r>
+      <w:hyperlink r:id="rId9" w:history="1">
+        <w:r>
+          <w:rPr>
+            <w:rStyle w:val="Hyperlink0"/>
+          </w:rPr>
+          <w:t>https://www.loom.com/share/ba2510d8b346463cb702592abddbf993</w:t>
+        </w:r>
+      </w:hyperlink>
     </w:p>
     <w:p>
       <w:pPr>
@@ -634,29 +526,50 @@
     <w:p>
       <w:pPr>
         <w:pStyle w:val="Body"/>
+      </w:pPr>
+      <w:r>
         <w:rPr>
-          <w:b w:val="0"/>
-          <w:bCs w:val="0"/>
+          <w:b/>
+          <w:bCs/>
+        </w:rPr>
+        <w:t xml:space="preserve">Calista Cartwright: </w:t>
+      </w:r>
+      <w:r>
+        <w:t>UI Design and Function</w:t>
+      </w:r>
+    </w:p>
+    <w:p>
+      <w:pPr>
+        <w:pStyle w:val="Body"/>
+        <w:rPr>
+          <w:b/>
+          <w:bCs/>
         </w:rPr>
       </w:pPr>
       <w:r>
         <w:rPr>
-          <w:b w:val="1"/>
-          <w:bCs w:val="1"/>
-          <w:rtl w:val="0"/>
-          <w:lang w:val="en-US"/>
+          <w:b/>
+          <w:bCs/>
         </w:rPr>
-        <w:t xml:space="preserve">Calista Cartwright: </w:t>
-      </w:r>
-      <w:r>
+        <w:t xml:space="preserve">Link: </w:t>
+      </w:r>
+      <w:hyperlink r:id="rId10" w:history="1">
+        <w:r>
+          <w:rPr>
+            <w:rStyle w:val="Hyperlink1"/>
+          </w:rPr>
+          <w:t>https://www.loom.com/share/27b5789265ac4962836a6f83c47f41db</w:t>
+        </w:r>
+      </w:hyperlink>
+    </w:p>
+    <w:p>
+      <w:pPr>
+        <w:pStyle w:val="Body"/>
         <w:rPr>
-          <w:b w:val="0"/>
-          <w:bCs w:val="0"/>
-          <w:rtl w:val="0"/>
-          <w:lang w:val="en-US"/>
+          <w:b/>
+          <w:bCs/>
         </w:rPr>
-        <w:t>UI Design and Function</w:t>
-      </w:r>
+      </w:pPr>
     </w:p>
     <w:p>
       <w:pPr>
@@ -664,167 +577,172 @@
       </w:pPr>
       <w:r>
         <w:rPr>
-          <w:b w:val="1"/>
-          <w:bCs w:val="1"/>
-          <w:rtl w:val="0"/>
-          <w:lang w:val="en-US"/>
+          <w:b/>
+          <w:bCs/>
+        </w:rPr>
+        <w:t xml:space="preserve">Nicholas Peron: </w:t>
+      </w:r>
+      <w:r>
+        <w:t>Backend model</w:t>
+      </w:r>
+    </w:p>
+    <w:p>
+      <w:pPr>
+        <w:pStyle w:val="Body"/>
+      </w:pPr>
+      <w:r>
+        <w:rPr>
+          <w:b/>
+          <w:bCs/>
         </w:rPr>
         <w:t xml:space="preserve">Link: </w:t>
       </w:r>
-      <w:r>
+      <w:hyperlink r:id="rId11" w:history="1">
+        <w:r>
+          <w:rPr>
+            <w:rStyle w:val="Hyperlink"/>
+          </w:rPr>
+          <w:t>https://www.loom.com/share/324303fbc1c745a5b057ce26387c3fe4</w:t>
+        </w:r>
+      </w:hyperlink>
+    </w:p>
+    <w:p>
+      <w:pPr>
+        <w:pStyle w:val="Body"/>
         <w:rPr>
-          <w:rStyle w:val="Hyperlink.1"/>
-          <w:b w:val="0"/>
-          <w:bCs w:val="0"/>
+          <w:b/>
+          <w:bCs/>
         </w:rPr>
-        <w:fldChar w:fldCharType="begin" w:fldLock="0"/>
-      </w:r>
-      <w:r>
+      </w:pPr>
+      <w:bookmarkStart w:id="0" w:name="_GoBack"/>
+      <w:bookmarkEnd w:id="0"/>
+    </w:p>
+    <w:p>
+      <w:pPr>
+        <w:pStyle w:val="Body"/>
         <w:rPr>
-          <w:rStyle w:val="Hyperlink.1"/>
-          <w:b w:val="0"/>
-          <w:bCs w:val="0"/>
+          <w:b/>
+          <w:bCs/>
         </w:rPr>
-        <w:instrText xml:space="preserve"> HYPERLINK "https://www.loom.com/share/27b5789265ac4962836a6f83c47f41db"</w:instrText>
-      </w:r>
-      <w:r>
-        <w:rPr>
-          <w:rStyle w:val="Hyperlink.1"/>
-          <w:b w:val="0"/>
-          <w:bCs w:val="0"/>
-        </w:rPr>
-        <w:fldChar w:fldCharType="separate" w:fldLock="0"/>
-      </w:r>
-      <w:r>
-        <w:rPr>
-          <w:rStyle w:val="Hyperlink.1"/>
-          <w:b w:val="0"/>
-          <w:bCs w:val="0"/>
-          <w:rtl w:val="0"/>
-          <w:lang w:val="en-US"/>
-        </w:rPr>
-        <w:t>https://www.loom.com/share/27b5789265ac4962836a6f83c47f41db</w:t>
-      </w:r>
-      <w:r>
-        <w:rPr>
-          <w:b w:val="1"/>
-          <w:bCs w:val="1"/>
-        </w:rPr>
-        <w:fldChar w:fldCharType="end" w:fldLock="0"/>
-      </w:r>
-      <w:r>
-        <w:rPr>
-          <w:b w:val="0"/>
-          <w:bCs w:val="0"/>
-        </w:rPr>
-      </w:r>
+      </w:pPr>
     </w:p>
     <w:sectPr>
-      <w:headerReference w:type="default" r:id="rId4"/>
-      <w:headerReference w:type="first" r:id="rId5"/>
-      <w:footerReference w:type="default" r:id="rId6"/>
-      <w:footerReference w:type="first" r:id="rId7"/>
-      <w:pgSz w:w="12240" w:h="15840" w:orient="portrait"/>
-      <w:pgMar w:top="1440" w:right="1440" w:bottom="1440" w:left="1440" w:header="720" w:footer="720"/>
+      <w:headerReference w:type="default" r:id="rId12"/>
+      <w:footerReference w:type="default" r:id="rId13"/>
+      <w:headerReference w:type="first" r:id="rId14"/>
+      <w:footerReference w:type="first" r:id="rId15"/>
+      <w:pgSz w:w="12240" w:h="15840"/>
+      <w:pgMar w:top="1440" w:right="1440" w:bottom="1440" w:left="1440" w:header="720" w:footer="720" w:gutter="0"/>
       <w:pgNumType w:start="0"/>
-      <w:titlePg w:val="1"/>
-      <w:bidi w:val="0"/>
+      <w:cols w:space="720"/>
+      <w:titlePg/>
     </w:sectPr>
   </w:body>
 </w:document>
 </file>
 
+<file path=word/endnotes.xml><?xml version="1.0" encoding="utf-8"?>
+<w:endnotes xmlns:wpc="http://schemas.microsoft.com/office/word/2010/wordprocessingCanvas" xmlns:cx="http://schemas.microsoft.com/office/drawing/2014/chartex" xmlns:cx1="http://schemas.microsoft.com/office/drawing/2015/9/8/chartex" xmlns:cx2="http://schemas.microsoft.com/office/drawing/2015/10/21/chartex" xmlns:cx3="http://schemas.microsoft.com/office/drawing/2016/5/9/chartex" xmlns:cx4="http://schemas.microsoft.com/office/drawing/2016/5/10/chartex" xmlns:cx5="http://schemas.microsoft.com/office/drawing/2016/5/11/chartex" xmlns:cx6="http://schemas.microsoft.com/office/drawing/2016/5/12/chartex" xmlns:cx7="http://schemas.microsoft.com/office/drawing/2016/5/13/chartex" xmlns:cx8="http://schemas.microsoft.com/office/drawing/2016/5/14/chartex" xmlns:mc="http://schemas.openxmlformats.org/markup-compatibility/2006" xmlns:aink="http://schemas.microsoft.com/office/drawing/2016/ink" xmlns:am3d="http://schemas.microsoft.com/office/drawing/2017/model3d" xmlns:o="urn:schemas-microsoft-com:office:office" xmlns:r="http://schemas.openxmlformats.org/officeDocument/2006/relationships" xmlns:m="http://schemas.openxmlformats.org/officeDocument/2006/math" xmlns:v="urn:schemas-microsoft-com:vml" xmlns:wp14="http://schemas.microsoft.com/office/word/2010/wordprocessingDrawing" xmlns:wp="http://schemas.openxmlformats.org/drawingml/2006/wordprocessingDrawing" xmlns:w10="urn:schemas-microsoft-com:office:word" xmlns:w="http://schemas.openxmlformats.org/wordprocessingml/2006/main" xmlns:w14="http://schemas.microsoft.com/office/word/2010/wordml" xmlns:w15="http://schemas.microsoft.com/office/word/2012/wordml" xmlns:w16cid="http://schemas.microsoft.com/office/word/2016/wordml/cid" xmlns:w16se="http://schemas.microsoft.com/office/word/2015/wordml/symex" xmlns:wpg="http://schemas.microsoft.com/office/word/2010/wordprocessingGroup" xmlns:wpi="http://schemas.microsoft.com/office/word/2010/wordprocessingInk" xmlns:wne="http://schemas.microsoft.com/office/word/2006/wordml" xmlns:wps="http://schemas.microsoft.com/office/word/2010/wordprocessingShape" mc:Ignorable="w14 w15 w16se w16cid wp14">
+  <w:endnote w:type="separator" w:id="-1">
+    <w:p>
+      <w:r>
+        <w:separator/>
+      </w:r>
+    </w:p>
+  </w:endnote>
+  <w:endnote w:type="continuationSeparator" w:id="0">
+    <w:p>
+      <w:r>
+        <w:continuationSeparator/>
+      </w:r>
+    </w:p>
+  </w:endnote>
+</w:endnotes>
+</file>
+
 <file path=word/footer1.xml><?xml version="1.0" encoding="utf-8"?>
-<w:ftr xmlns:r="http://schemas.openxmlformats.org/officeDocument/2006/relationships" xmlns:wp="http://schemas.openxmlformats.org/drawingml/2006/wordprocessingDrawing" xmlns:w="http://schemas.openxmlformats.org/wordprocessingml/2006/main" xmlns:w10="urn:schemas-microsoft-com:office:word" xmlns:w14="http://schemas.microsoft.com/office/word/2010/wordml" xmlns:wps="http://schemas.microsoft.com/office/word/2010/wordprocessingShape" xmlns:wpg="http://schemas.microsoft.com/office/word/2010/wordprocessingGroup" xmlns:mc="http://schemas.openxmlformats.org/markup-compatibility/2006" xmlns:v="urn:schemas-microsoft-com:vml" xmlns:o="urn:schemas-microsoft-com:office:office" xmlns:m="http://schemas.openxmlformats.org/officeDocument/2006/math" mc:Ignorable="w14">
+<w:ftr xmlns:wpc="http://schemas.microsoft.com/office/word/2010/wordprocessingCanvas" xmlns:cx="http://schemas.microsoft.com/office/drawing/2014/chartex" xmlns:cx1="http://schemas.microsoft.com/office/drawing/2015/9/8/chartex" xmlns:cx2="http://schemas.microsoft.com/office/drawing/2015/10/21/chartex" xmlns:cx3="http://schemas.microsoft.com/office/drawing/2016/5/9/chartex" xmlns:cx4="http://schemas.microsoft.com/office/drawing/2016/5/10/chartex" xmlns:cx5="http://schemas.microsoft.com/office/drawing/2016/5/11/chartex" xmlns:cx6="http://schemas.microsoft.com/office/drawing/2016/5/12/chartex" xmlns:cx7="http://schemas.microsoft.com/office/drawing/2016/5/13/chartex" xmlns:cx8="http://schemas.microsoft.com/office/drawing/2016/5/14/chartex" xmlns:mc="http://schemas.openxmlformats.org/markup-compatibility/2006" xmlns:aink="http://schemas.microsoft.com/office/drawing/2016/ink" xmlns:am3d="http://schemas.microsoft.com/office/drawing/2017/model3d" xmlns:o="urn:schemas-microsoft-com:office:office" xmlns:r="http://schemas.openxmlformats.org/officeDocument/2006/relationships" xmlns:m="http://schemas.openxmlformats.org/officeDocument/2006/math" xmlns:v="urn:schemas-microsoft-com:vml" xmlns:wp14="http://schemas.microsoft.com/office/word/2010/wordprocessingDrawing" xmlns:wp="http://schemas.openxmlformats.org/drawingml/2006/wordprocessingDrawing" xmlns:w10="urn:schemas-microsoft-com:office:word" xmlns:w="http://schemas.openxmlformats.org/wordprocessingml/2006/main" xmlns:w14="http://schemas.microsoft.com/office/word/2010/wordml" xmlns:w15="http://schemas.microsoft.com/office/word/2012/wordml" xmlns:w16cid="http://schemas.microsoft.com/office/word/2016/wordml/cid" xmlns:w16se="http://schemas.microsoft.com/office/word/2015/wordml/symex" xmlns:wpg="http://schemas.microsoft.com/office/word/2010/wordprocessingGroup" xmlns:wpi="http://schemas.microsoft.com/office/word/2010/wordprocessingInk" xmlns:wne="http://schemas.microsoft.com/office/word/2006/wordml" xmlns:wps="http://schemas.microsoft.com/office/word/2010/wordprocessingShape" mc:Ignorable="w14 w15 w16se w16cid wp14">
   <w:p>
     <w:pPr>
-      <w:pStyle w:val="Header &amp; Footer"/>
-      <w:bidi w:val="0"/>
+      <w:pStyle w:val="HeaderFooter"/>
+      <w:rPr>
+        <w:rFonts w:hint="eastAsia"/>
+      </w:rPr>
     </w:pPr>
-    <w:r/>
   </w:p>
 </w:ftr>
 </file>
 
 <file path=word/footer2.xml><?xml version="1.0" encoding="utf-8"?>
-<w:ftr xmlns:r="http://schemas.openxmlformats.org/officeDocument/2006/relationships" xmlns:wp="http://schemas.openxmlformats.org/drawingml/2006/wordprocessingDrawing" xmlns:w="http://schemas.openxmlformats.org/wordprocessingml/2006/main" xmlns:w10="urn:schemas-microsoft-com:office:word" xmlns:w14="http://schemas.microsoft.com/office/word/2010/wordml" xmlns:wps="http://schemas.microsoft.com/office/word/2010/wordprocessingShape" xmlns:wpg="http://schemas.microsoft.com/office/word/2010/wordprocessingGroup" xmlns:mc="http://schemas.openxmlformats.org/markup-compatibility/2006" xmlns:v="urn:schemas-microsoft-com:vml" xmlns:o="urn:schemas-microsoft-com:office:office" xmlns:m="http://schemas.openxmlformats.org/officeDocument/2006/math" mc:Ignorable="w14">
+<w:ftr xmlns:wpc="http://schemas.microsoft.com/office/word/2010/wordprocessingCanvas" xmlns:cx="http://schemas.microsoft.com/office/drawing/2014/chartex" xmlns:cx1="http://schemas.microsoft.com/office/drawing/2015/9/8/chartex" xmlns:cx2="http://schemas.microsoft.com/office/drawing/2015/10/21/chartex" xmlns:cx3="http://schemas.microsoft.com/office/drawing/2016/5/9/chartex" xmlns:cx4="http://schemas.microsoft.com/office/drawing/2016/5/10/chartex" xmlns:cx5="http://schemas.microsoft.com/office/drawing/2016/5/11/chartex" xmlns:cx6="http://schemas.microsoft.com/office/drawing/2016/5/12/chartex" xmlns:cx7="http://schemas.microsoft.com/office/drawing/2016/5/13/chartex" xmlns:cx8="http://schemas.microsoft.com/office/drawing/2016/5/14/chartex" xmlns:mc="http://schemas.openxmlformats.org/markup-compatibility/2006" xmlns:aink="http://schemas.microsoft.com/office/drawing/2016/ink" xmlns:am3d="http://schemas.microsoft.com/office/drawing/2017/model3d" xmlns:o="urn:schemas-microsoft-com:office:office" xmlns:r="http://schemas.openxmlformats.org/officeDocument/2006/relationships" xmlns:m="http://schemas.openxmlformats.org/officeDocument/2006/math" xmlns:v="urn:schemas-microsoft-com:vml" xmlns:wp14="http://schemas.microsoft.com/office/word/2010/wordprocessingDrawing" xmlns:wp="http://schemas.openxmlformats.org/drawingml/2006/wordprocessingDrawing" xmlns:w10="urn:schemas-microsoft-com:office:word" xmlns:w="http://schemas.openxmlformats.org/wordprocessingml/2006/main" xmlns:w14="http://schemas.microsoft.com/office/word/2010/wordml" xmlns:w15="http://schemas.microsoft.com/office/word/2012/wordml" xmlns:w16cid="http://schemas.microsoft.com/office/word/2016/wordml/cid" xmlns:w16se="http://schemas.microsoft.com/office/word/2015/wordml/symex" xmlns:wpg="http://schemas.microsoft.com/office/word/2010/wordprocessingGroup" xmlns:wpi="http://schemas.microsoft.com/office/word/2010/wordprocessingInk" xmlns:wne="http://schemas.microsoft.com/office/word/2006/wordml" xmlns:wps="http://schemas.microsoft.com/office/word/2010/wordprocessingShape" mc:Ignorable="w14 w15 w16se w16cid wp14">
   <w:p>
     <w:pPr>
-      <w:pStyle w:val="Header &amp; Footer"/>
-      <w:bidi w:val="0"/>
+      <w:pStyle w:val="HeaderFooter"/>
+      <w:rPr>
+        <w:rFonts w:hint="eastAsia"/>
+      </w:rPr>
     </w:pPr>
-    <w:r/>
   </w:p>
 </w:ftr>
 </file>
 
+<file path=word/footnotes.xml><?xml version="1.0" encoding="utf-8"?>
+<w:footnotes xmlns:wpc="http://schemas.microsoft.com/office/word/2010/wordprocessingCanvas" xmlns:cx="http://schemas.microsoft.com/office/drawing/2014/chartex" xmlns:cx1="http://schemas.microsoft.com/office/drawing/2015/9/8/chartex" xmlns:cx2="http://schemas.microsoft.com/office/drawing/2015/10/21/chartex" xmlns:cx3="http://schemas.microsoft.com/office/drawing/2016/5/9/chartex" xmlns:cx4="http://schemas.microsoft.com/office/drawing/2016/5/10/chartex" xmlns:cx5="http://schemas.microsoft.com/office/drawing/2016/5/11/chartex" xmlns:cx6="http://schemas.microsoft.com/office/drawing/2016/5/12/chartex" xmlns:cx7="http://schemas.microsoft.com/office/drawing/2016/5/13/chartex" xmlns:cx8="http://schemas.microsoft.com/office/drawing/2016/5/14/chartex" xmlns:mc="http://schemas.openxmlformats.org/markup-compatibility/2006" xmlns:aink="http://schemas.microsoft.com/office/drawing/2016/ink" xmlns:am3d="http://schemas.microsoft.com/office/drawing/2017/model3d" xmlns:o="urn:schemas-microsoft-com:office:office" xmlns:r="http://schemas.openxmlformats.org/officeDocument/2006/relationships" xmlns:m="http://schemas.openxmlformats.org/officeDocument/2006/math" xmlns:v="urn:schemas-microsoft-com:vml" xmlns:wp14="http://schemas.microsoft.com/office/word/2010/wordprocessingDrawing" xmlns:wp="http://schemas.openxmlformats.org/drawingml/2006/wordprocessingDrawing" xmlns:w10="urn:schemas-microsoft-com:office:word" xmlns:w="http://schemas.openxmlformats.org/wordprocessingml/2006/main" xmlns:w14="http://schemas.microsoft.com/office/word/2010/wordml" xmlns:w15="http://schemas.microsoft.com/office/word/2012/wordml" xmlns:w16cid="http://schemas.microsoft.com/office/word/2016/wordml/cid" xmlns:w16se="http://schemas.microsoft.com/office/word/2015/wordml/symex" xmlns:wpg="http://schemas.microsoft.com/office/word/2010/wordprocessingGroup" xmlns:wpi="http://schemas.microsoft.com/office/word/2010/wordprocessingInk" xmlns:wne="http://schemas.microsoft.com/office/word/2006/wordml" xmlns:wps="http://schemas.microsoft.com/office/word/2010/wordprocessingShape" mc:Ignorable="w14 w15 w16se w16cid wp14">
+  <w:footnote w:type="separator" w:id="-1">
+    <w:p>
+      <w:r>
+        <w:separator/>
+      </w:r>
+    </w:p>
+  </w:footnote>
+  <w:footnote w:type="continuationSeparator" w:id="0">
+    <w:p>
+      <w:r>
+        <w:continuationSeparator/>
+      </w:r>
+    </w:p>
+  </w:footnote>
+</w:footnotes>
+</file>
+
 <file path=word/header1.xml><?xml version="1.0" encoding="utf-8"?>
-<w:hdr xmlns:r="http://schemas.openxmlformats.org/officeDocument/2006/relationships" xmlns:wp="http://schemas.openxmlformats.org/drawingml/2006/wordprocessingDrawing" xmlns:w="http://schemas.openxmlformats.org/wordprocessingml/2006/main" xmlns:w10="urn:schemas-microsoft-com:office:word" xmlns:w14="http://schemas.microsoft.com/office/word/2010/wordml" xmlns:wps="http://schemas.microsoft.com/office/word/2010/wordprocessingShape" xmlns:wpg="http://schemas.microsoft.com/office/word/2010/wordprocessingGroup" xmlns:mc="http://schemas.openxmlformats.org/markup-compatibility/2006" xmlns:v="urn:schemas-microsoft-com:vml" xmlns:o="urn:schemas-microsoft-com:office:office" xmlns:m="http://schemas.openxmlformats.org/officeDocument/2006/math" mc:Ignorable="w14">
+<w:hdr xmlns:wpc="http://schemas.microsoft.com/office/word/2010/wordprocessingCanvas" xmlns:cx="http://schemas.microsoft.com/office/drawing/2014/chartex" xmlns:cx1="http://schemas.microsoft.com/office/drawing/2015/9/8/chartex" xmlns:cx2="http://schemas.microsoft.com/office/drawing/2015/10/21/chartex" xmlns:cx3="http://schemas.microsoft.com/office/drawing/2016/5/9/chartex" xmlns:cx4="http://schemas.microsoft.com/office/drawing/2016/5/10/chartex" xmlns:cx5="http://schemas.microsoft.com/office/drawing/2016/5/11/chartex" xmlns:cx6="http://schemas.microsoft.com/office/drawing/2016/5/12/chartex" xmlns:cx7="http://schemas.microsoft.com/office/drawing/2016/5/13/chartex" xmlns:cx8="http://schemas.microsoft.com/office/drawing/2016/5/14/chartex" xmlns:mc="http://schemas.openxmlformats.org/markup-compatibility/2006" xmlns:aink="http://schemas.microsoft.com/office/drawing/2016/ink" xmlns:am3d="http://schemas.microsoft.com/office/drawing/2017/model3d" xmlns:o="urn:schemas-microsoft-com:office:office" xmlns:r="http://schemas.openxmlformats.org/officeDocument/2006/relationships" xmlns:m="http://schemas.openxmlformats.org/officeDocument/2006/math" xmlns:v="urn:schemas-microsoft-com:vml" xmlns:wp14="http://schemas.microsoft.com/office/word/2010/wordprocessingDrawing" xmlns:wp="http://schemas.openxmlformats.org/drawingml/2006/wordprocessingDrawing" xmlns:w10="urn:schemas-microsoft-com:office:word" xmlns:w="http://schemas.openxmlformats.org/wordprocessingml/2006/main" xmlns:w14="http://schemas.microsoft.com/office/word/2010/wordml" xmlns:w15="http://schemas.microsoft.com/office/word/2012/wordml" xmlns:w16cid="http://schemas.microsoft.com/office/word/2016/wordml/cid" xmlns:w16se="http://schemas.microsoft.com/office/word/2015/wordml/symex" xmlns:wpg="http://schemas.microsoft.com/office/word/2010/wordprocessingGroup" xmlns:wpi="http://schemas.microsoft.com/office/word/2010/wordprocessingInk" xmlns:wne="http://schemas.microsoft.com/office/word/2006/wordml" xmlns:wps="http://schemas.microsoft.com/office/word/2010/wordprocessingShape" mc:Ignorable="w14 w15 w16se w16cid wp14">
   <w:p>
     <w:pPr>
-      <w:pStyle w:val="Header &amp; Footer"/>
-      <w:bidi w:val="0"/>
+      <w:pStyle w:val="HeaderFooter"/>
+      <w:rPr>
+        <w:rFonts w:hint="eastAsia"/>
+      </w:rPr>
     </w:pPr>
-    <w:r/>
   </w:p>
 </w:hdr>
 </file>
 
 <file path=word/header2.xml><?xml version="1.0" encoding="utf-8"?>
-<w:hdr xmlns:r="http://schemas.openxmlformats.org/officeDocument/2006/relationships" xmlns:wp="http://schemas.openxmlformats.org/drawingml/2006/wordprocessingDrawing" xmlns:w="http://schemas.openxmlformats.org/wordprocessingml/2006/main" xmlns:w10="urn:schemas-microsoft-com:office:word" xmlns:w14="http://schemas.microsoft.com/office/word/2010/wordml" xmlns:wps="http://schemas.microsoft.com/office/word/2010/wordprocessingShape" xmlns:wpg="http://schemas.microsoft.com/office/word/2010/wordprocessingGroup" xmlns:mc="http://schemas.openxmlformats.org/markup-compatibility/2006" xmlns:v="urn:schemas-microsoft-com:vml" xmlns:o="urn:schemas-microsoft-com:office:office" xmlns:m="http://schemas.openxmlformats.org/officeDocument/2006/math" mc:Ignorable="w14">
+<w:hdr xmlns:wpc="http://schemas.microsoft.com/office/word/2010/wordprocessingCanvas" xmlns:cx="http://schemas.microsoft.com/office/drawing/2014/chartex" xmlns:cx1="http://schemas.microsoft.com/office/drawing/2015/9/8/chartex" xmlns:cx2="http://schemas.microsoft.com/office/drawing/2015/10/21/chartex" xmlns:cx3="http://schemas.microsoft.com/office/drawing/2016/5/9/chartex" xmlns:cx4="http://schemas.microsoft.com/office/drawing/2016/5/10/chartex" xmlns:cx5="http://schemas.microsoft.com/office/drawing/2016/5/11/chartex" xmlns:cx6="http://schemas.microsoft.com/office/drawing/2016/5/12/chartex" xmlns:cx7="http://schemas.microsoft.com/office/drawing/2016/5/13/chartex" xmlns:cx8="http://schemas.microsoft.com/office/drawing/2016/5/14/chartex" xmlns:mc="http://schemas.openxmlformats.org/markup-compatibility/2006" xmlns:aink="http://schemas.microsoft.com/office/drawing/2016/ink" xmlns:am3d="http://schemas.microsoft.com/office/drawing/2017/model3d" xmlns:o="urn:schemas-microsoft-com:office:office" xmlns:r="http://schemas.openxmlformats.org/officeDocument/2006/relationships" xmlns:m="http://schemas.openxmlformats.org/officeDocument/2006/math" xmlns:v="urn:schemas-microsoft-com:vml" xmlns:wp14="http://schemas.microsoft.com/office/word/2010/wordprocessingDrawing" xmlns:wp="http://schemas.openxmlformats.org/drawingml/2006/wordprocessingDrawing" xmlns:w10="urn:schemas-microsoft-com:office:word" xmlns:w="http://schemas.openxmlformats.org/wordprocessingml/2006/main" xmlns:w14="http://schemas.microsoft.com/office/word/2010/wordml" xmlns:w15="http://schemas.microsoft.com/office/word/2012/wordml" xmlns:w16cid="http://schemas.microsoft.com/office/word/2016/wordml/cid" xmlns:w16se="http://schemas.microsoft.com/office/word/2015/wordml/symex" xmlns:wpg="http://schemas.microsoft.com/office/word/2010/wordprocessingGroup" xmlns:wpi="http://schemas.microsoft.com/office/word/2010/wordprocessingInk" xmlns:wne="http://schemas.microsoft.com/office/word/2006/wordml" xmlns:wps="http://schemas.microsoft.com/office/word/2010/wordprocessingShape" mc:Ignorable="w14 w15 w16se w16cid wp14">
   <w:p>
     <w:pPr>
-      <w:pStyle w:val="Header &amp; Footer"/>
-      <w:bidi w:val="0"/>
+      <w:pStyle w:val="HeaderFooter"/>
+      <w:rPr>
+        <w:rFonts w:hint="eastAsia"/>
+      </w:rPr>
     </w:pPr>
-    <w:r/>
   </w:p>
 </w:hdr>
 </file>
 
 <file path=word/styles.xml><?xml version="1.0" encoding="utf-8"?>
-<w:styles xmlns:w="http://schemas.openxmlformats.org/wordprocessingml/2006/main" xmlns:mc="http://schemas.openxmlformats.org/markup-compatibility/2006" xmlns:w14="http://schemas.microsoft.com/office/word/2010/wordml" mc:Ignorable="w14">
+<w:styles xmlns:mc="http://schemas.openxmlformats.org/markup-compatibility/2006" xmlns:r="http://schemas.openxmlformats.org/officeDocument/2006/relationships" xmlns:w="http://schemas.openxmlformats.org/wordprocessingml/2006/main" xmlns:w14="http://schemas.microsoft.com/office/word/2010/wordml" xmlns:w15="http://schemas.microsoft.com/office/word/2012/wordml" xmlns:w16cid="http://schemas.microsoft.com/office/word/2016/wordml/cid" xmlns:w16se="http://schemas.microsoft.com/office/word/2015/wordml/symex" mc:Ignorable="w14 w15 w16se w16cid">
   <w:docDefaults>
     <w:rPrDefault>
       <w:rPr>
-        <w:rFonts w:ascii="Times New Roman" w:cs="Times New Roman" w:hAnsi="Times New Roman" w:eastAsia="Arial Unicode MS"/>
-        <w:b w:val="0"/>
-        <w:bCs w:val="0"/>
-        <w:i w:val="0"/>
-        <w:iCs w:val="0"/>
-        <w:caps w:val="0"/>
-        <w:smallCaps w:val="0"/>
-        <w:strike w:val="0"/>
-        <w:dstrike w:val="0"/>
-        <w:outline w:val="0"/>
-        <w:emboss w:val="0"/>
-        <w:imprint w:val="0"/>
-        <w:vanish w:val="0"/>
-        <w:color w:val="auto"/>
-        <w:spacing w:val="0"/>
-        <w:w w:val="100"/>
-        <w:kern w:val="0"/>
-        <w:position w:val="0"/>
-        <w:sz w:val="20"/>
-        <w:szCs w:val="20"/>
-        <w:u w:val="none" w:color="auto"/>
+        <w:rFonts w:ascii="Times New Roman" w:eastAsia="Arial Unicode MS" w:hAnsi="Times New Roman" w:cs="Times New Roman"/>
         <w:bdr w:val="nil"/>
-        <w:vertAlign w:val="baseline"/>
-        <w:lang/>
+        <w:lang w:val="en-US" w:eastAsia="en-US" w:bidi="ar-SA"/>
       </w:rPr>
     </w:rPrDefault>
     <w:pPrDefault>
       <w:pPr>
-        <w:keepNext w:val="0"/>
-        <w:keepLines w:val="0"/>
-        <w:pageBreakBefore w:val="0"/>
-        <w:framePr w:anchorLock="0" w:w="0" w:h="0" w:vSpace="0" w:hSpace="0" w:xAlign="left" w:y="0" w:hRule="exact" w:vAnchor="margin"/>
-        <w:widowControl w:val="1"/>
-        <w:numPr>
-          <w:ilvl w:val="0"/>
-          <w:numId w:val="0"/>
-        </w:numPr>
-        <w:suppressLineNumbers w:val="0"/>
         <w:pBdr>
           <w:top w:val="nil"/>
           <w:left w:val="nil"/>
@@ -833,28 +751,421 @@
           <w:between w:val="nil"/>
           <w:bar w:val="nil"/>
         </w:pBdr>
-        <w:shd w:val="clear" w:color="auto" w:fill="auto"/>
-        <w:suppressAutoHyphens w:val="0"/>
-        <w:spacing w:before="0" w:beforeAutospacing="0" w:after="0" w:afterAutospacing="0" w:line="240" w:lineRule="auto"/>
-        <w:ind w:left="0" w:right="0" w:firstLine="0"/>
-        <w:jc w:val="left"/>
-        <w:outlineLvl w:val="9"/>
       </w:pPr>
     </w:pPrDefault>
   </w:docDefaults>
+  <w:latentStyles w:defLockedState="0" w:defUIPriority="99" w:defSemiHidden="0" w:defUnhideWhenUsed="0" w:defQFormat="0" w:count="376">
+    <w:lsdException w:name="Normal" w:uiPriority="0" w:qFormat="1"/>
+    <w:lsdException w:name="heading 1" w:uiPriority="9" w:qFormat="1"/>
+    <w:lsdException w:name="heading 2" w:semiHidden="1" w:uiPriority="9" w:unhideWhenUsed="1" w:qFormat="1"/>
+    <w:lsdException w:name="heading 3" w:semiHidden="1" w:uiPriority="9" w:unhideWhenUsed="1" w:qFormat="1"/>
+    <w:lsdException w:name="heading 4" w:semiHidden="1" w:uiPriority="9" w:unhideWhenUsed="1" w:qFormat="1"/>
+    <w:lsdException w:name="heading 5" w:semiHidden="1" w:uiPriority="9" w:unhideWhenUsed="1" w:qFormat="1"/>
+    <w:lsdException w:name="heading 6" w:semiHidden="1" w:uiPriority="9" w:unhideWhenUsed="1" w:qFormat="1"/>
+    <w:lsdException w:name="heading 7" w:semiHidden="1" w:uiPriority="9" w:unhideWhenUsed="1" w:qFormat="1"/>
+    <w:lsdException w:name="heading 8" w:semiHidden="1" w:uiPriority="9" w:unhideWhenUsed="1" w:qFormat="1"/>
+    <w:lsdException w:name="heading 9" w:semiHidden="1" w:uiPriority="9" w:unhideWhenUsed="1" w:qFormat="1"/>
+    <w:lsdException w:name="index 1" w:semiHidden="1" w:unhideWhenUsed="1"/>
+    <w:lsdException w:name="index 2" w:semiHidden="1" w:unhideWhenUsed="1"/>
+    <w:lsdException w:name="index 3" w:semiHidden="1" w:unhideWhenUsed="1"/>
+    <w:lsdException w:name="index 4" w:semiHidden="1" w:unhideWhenUsed="1"/>
+    <w:lsdException w:name="index 5" w:semiHidden="1" w:unhideWhenUsed="1"/>
+    <w:lsdException w:name="index 6" w:semiHidden="1" w:unhideWhenUsed="1"/>
+    <w:lsdException w:name="index 7" w:semiHidden="1" w:unhideWhenUsed="1"/>
+    <w:lsdException w:name="index 8" w:semiHidden="1" w:unhideWhenUsed="1"/>
+    <w:lsdException w:name="index 9" w:semiHidden="1" w:unhideWhenUsed="1"/>
+    <w:lsdException w:name="toc 1" w:semiHidden="1" w:uiPriority="39" w:unhideWhenUsed="1"/>
+    <w:lsdException w:name="toc 2" w:semiHidden="1" w:uiPriority="39" w:unhideWhenUsed="1"/>
+    <w:lsdException w:name="toc 3" w:semiHidden="1" w:uiPriority="39" w:unhideWhenUsed="1"/>
+    <w:lsdException w:name="toc 4" w:semiHidden="1" w:uiPriority="39" w:unhideWhenUsed="1"/>
+    <w:lsdException w:name="toc 5" w:semiHidden="1" w:uiPriority="39" w:unhideWhenUsed="1"/>
+    <w:lsdException w:name="toc 6" w:semiHidden="1" w:uiPriority="39" w:unhideWhenUsed="1"/>
+    <w:lsdException w:name="toc 7" w:semiHidden="1" w:uiPriority="39" w:unhideWhenUsed="1"/>
+    <w:lsdException w:name="toc 8" w:semiHidden="1" w:uiPriority="39" w:unhideWhenUsed="1"/>
+    <w:lsdException w:name="toc 9" w:semiHidden="1" w:uiPriority="39" w:unhideWhenUsed="1"/>
+    <w:lsdException w:name="Normal Indent" w:semiHidden="1" w:unhideWhenUsed="1"/>
+    <w:lsdException w:name="footnote text" w:semiHidden="1" w:unhideWhenUsed="1"/>
+    <w:lsdException w:name="annotation text" w:semiHidden="1" w:unhideWhenUsed="1"/>
+    <w:lsdException w:name="header" w:semiHidden="1" w:unhideWhenUsed="1"/>
+    <w:lsdException w:name="footer" w:semiHidden="1" w:unhideWhenUsed="1"/>
+    <w:lsdException w:name="index heading" w:semiHidden="1" w:unhideWhenUsed="1"/>
+    <w:lsdException w:name="caption" w:semiHidden="1" w:uiPriority="35" w:unhideWhenUsed="1" w:qFormat="1"/>
+    <w:lsdException w:name="table of figures" w:semiHidden="1" w:unhideWhenUsed="1"/>
+    <w:lsdException w:name="envelope address" w:semiHidden="1" w:unhideWhenUsed="1"/>
+    <w:lsdException w:name="envelope return" w:semiHidden="1" w:unhideWhenUsed="1"/>
+    <w:lsdException w:name="footnote reference" w:semiHidden="1" w:unhideWhenUsed="1"/>
+    <w:lsdException w:name="annotation reference" w:semiHidden="1" w:unhideWhenUsed="1"/>
+    <w:lsdException w:name="line number" w:semiHidden="1" w:unhideWhenUsed="1"/>
+    <w:lsdException w:name="page number" w:semiHidden="1" w:unhideWhenUsed="1"/>
+    <w:lsdException w:name="endnote reference" w:semiHidden="1" w:unhideWhenUsed="1"/>
+    <w:lsdException w:name="endnote text" w:semiHidden="1" w:unhideWhenUsed="1"/>
+    <w:lsdException w:name="table of authorities" w:semiHidden="1" w:unhideWhenUsed="1"/>
+    <w:lsdException w:name="macro" w:semiHidden="1" w:unhideWhenUsed="1"/>
+    <w:lsdException w:name="toa heading" w:semiHidden="1" w:unhideWhenUsed="1"/>
+    <w:lsdException w:name="List" w:semiHidden="1" w:unhideWhenUsed="1"/>
+    <w:lsdException w:name="List Bullet" w:semiHidden="1" w:unhideWhenUsed="1"/>
+    <w:lsdException w:name="List Number" w:semiHidden="1" w:unhideWhenUsed="1"/>
+    <w:lsdException w:name="List 2" w:semiHidden="1" w:unhideWhenUsed="1"/>
+    <w:lsdException w:name="List 3" w:semiHidden="1" w:unhideWhenUsed="1"/>
+    <w:lsdException w:name="List 4" w:semiHidden="1" w:unhideWhenUsed="1"/>
+    <w:lsdException w:name="List 5" w:semiHidden="1" w:unhideWhenUsed="1"/>
+    <w:lsdException w:name="List Bullet 2" w:semiHidden="1" w:unhideWhenUsed="1"/>
+    <w:lsdException w:name="List Bullet 3" w:semiHidden="1" w:unhideWhenUsed="1"/>
+    <w:lsdException w:name="List Bullet 4" w:semiHidden="1" w:unhideWhenUsed="1"/>
+    <w:lsdException w:name="List Bullet 5" w:semiHidden="1" w:unhideWhenUsed="1"/>
+    <w:lsdException w:name="List Number 2" w:semiHidden="1" w:unhideWhenUsed="1"/>
+    <w:lsdException w:name="List Number 3" w:semiHidden="1" w:unhideWhenUsed="1"/>
+    <w:lsdException w:name="List Number 4" w:semiHidden="1" w:unhideWhenUsed="1"/>
+    <w:lsdException w:name="List Number 5" w:semiHidden="1" w:unhideWhenUsed="1"/>
+    <w:lsdException w:name="Title" w:uiPriority="10" w:qFormat="1"/>
+    <w:lsdException w:name="Closing" w:semiHidden="1" w:unhideWhenUsed="1"/>
+    <w:lsdException w:name="Signature" w:semiHidden="1" w:unhideWhenUsed="1"/>
+    <w:lsdException w:name="Default Paragraph Font" w:semiHidden="1" w:uiPriority="1" w:unhideWhenUsed="1"/>
+    <w:lsdException w:name="Body Text" w:semiHidden="1" w:unhideWhenUsed="1"/>
+    <w:lsdException w:name="Body Text Indent" w:semiHidden="1" w:unhideWhenUsed="1"/>
+    <w:lsdException w:name="List Continue" w:semiHidden="1" w:unhideWhenUsed="1"/>
+    <w:lsdException w:name="List Continue 2" w:semiHidden="1" w:unhideWhenUsed="1"/>
+    <w:lsdException w:name="List Continue 3" w:semiHidden="1" w:unhideWhenUsed="1"/>
+    <w:lsdException w:name="List Continue 4" w:semiHidden="1" w:unhideWhenUsed="1"/>
+    <w:lsdException w:name="List Continue 5" w:semiHidden="1" w:unhideWhenUsed="1"/>
+    <w:lsdException w:name="Message Header" w:semiHidden="1" w:unhideWhenUsed="1"/>
+    <w:lsdException w:name="Subtitle" w:uiPriority="11" w:qFormat="1"/>
+    <w:lsdException w:name="Salutation" w:semiHidden="1" w:unhideWhenUsed="1"/>
+    <w:lsdException w:name="Date" w:semiHidden="1" w:unhideWhenUsed="1"/>
+    <w:lsdException w:name="Body Text First Indent" w:semiHidden="1" w:unhideWhenUsed="1"/>
+    <w:lsdException w:name="Body Text First Indent 2" w:semiHidden="1" w:unhideWhenUsed="1"/>
+    <w:lsdException w:name="Note Heading" w:semiHidden="1" w:unhideWhenUsed="1"/>
+    <w:lsdException w:name="Body Text 2" w:semiHidden="1" w:unhideWhenUsed="1"/>
+    <w:lsdException w:name="Body Text 3" w:semiHidden="1" w:unhideWhenUsed="1"/>
+    <w:lsdException w:name="Body Text Indent 2" w:semiHidden="1" w:unhideWhenUsed="1"/>
+    <w:lsdException w:name="Body Text Indent 3" w:semiHidden="1" w:unhideWhenUsed="1"/>
+    <w:lsdException w:name="Block Text" w:semiHidden="1" w:unhideWhenUsed="1"/>
+    <w:lsdException w:name="Hyperlink" w:semiHidden="1" w:unhideWhenUsed="1"/>
+    <w:lsdException w:name="FollowedHyperlink" w:semiHidden="1" w:unhideWhenUsed="1"/>
+    <w:lsdException w:name="Strong" w:uiPriority="22" w:qFormat="1"/>
+    <w:lsdException w:name="Emphasis" w:uiPriority="20" w:qFormat="1"/>
+    <w:lsdException w:name="Document Map" w:semiHidden="1" w:unhideWhenUsed="1"/>
+    <w:lsdException w:name="Plain Text" w:semiHidden="1" w:unhideWhenUsed="1"/>
+    <w:lsdException w:name="E-mail Signature" w:semiHidden="1" w:unhideWhenUsed="1"/>
+    <w:lsdException w:name="HTML Top of Form" w:semiHidden="1" w:unhideWhenUsed="1"/>
+    <w:lsdException w:name="HTML Bottom of Form" w:semiHidden="1" w:unhideWhenUsed="1"/>
+    <w:lsdException w:name="Normal (Web)" w:semiHidden="1" w:unhideWhenUsed="1"/>
+    <w:lsdException w:name="HTML Acronym" w:semiHidden="1" w:unhideWhenUsed="1"/>
+    <w:lsdException w:name="HTML Address" w:semiHidden="1" w:unhideWhenUsed="1"/>
+    <w:lsdException w:name="HTML Cite" w:semiHidden="1" w:unhideWhenUsed="1"/>
+    <w:lsdException w:name="HTML Code" w:semiHidden="1" w:unhideWhenUsed="1"/>
+    <w:lsdException w:name="HTML Definition" w:semiHidden="1" w:unhideWhenUsed="1"/>
+    <w:lsdException w:name="HTML Keyboard" w:semiHidden="1" w:unhideWhenUsed="1"/>
+    <w:lsdException w:name="HTML Preformatted" w:semiHidden="1" w:unhideWhenUsed="1"/>
+    <w:lsdException w:name="HTML Sample" w:semiHidden="1" w:unhideWhenUsed="1"/>
+    <w:lsdException w:name="HTML Typewriter" w:semiHidden="1" w:unhideWhenUsed="1"/>
+    <w:lsdException w:name="HTML Variable" w:semiHidden="1" w:unhideWhenUsed="1"/>
+    <w:lsdException w:name="Normal Table" w:semiHidden="1" w:unhideWhenUsed="1"/>
+    <w:lsdException w:name="annotation subject" w:semiHidden="1" w:unhideWhenUsed="1"/>
+    <w:lsdException w:name="No List" w:semiHidden="1" w:unhideWhenUsed="1"/>
+    <w:lsdException w:name="Outline List 1" w:semiHidden="1" w:unhideWhenUsed="1"/>
+    <w:lsdException w:name="Outline List 2" w:semiHidden="1" w:unhideWhenUsed="1"/>
+    <w:lsdException w:name="Outline List 3" w:semiHidden="1" w:unhideWhenUsed="1"/>
+    <w:lsdException w:name="Table Simple 1" w:semiHidden="1" w:unhideWhenUsed="1"/>
+    <w:lsdException w:name="Table Simple 2" w:semiHidden="1" w:unhideWhenUsed="1"/>
+    <w:lsdException w:name="Table Simple 3" w:semiHidden="1" w:unhideWhenUsed="1"/>
+    <w:lsdException w:name="Table Classic 1" w:semiHidden="1" w:unhideWhenUsed="1"/>
+    <w:lsdException w:name="Table Classic 2" w:semiHidden="1" w:unhideWhenUsed="1"/>
+    <w:lsdException w:name="Table Classic 3" w:semiHidden="1" w:unhideWhenUsed="1"/>
+    <w:lsdException w:name="Table Classic 4" w:semiHidden="1" w:unhideWhenUsed="1"/>
+    <w:lsdException w:name="Table Colorful 1" w:semiHidden="1" w:unhideWhenUsed="1"/>
+    <w:lsdException w:name="Table Colorful 2" w:semiHidden="1" w:unhideWhenUsed="1"/>
+    <w:lsdException w:name="Table Colorful 3" w:semiHidden="1" w:unhideWhenUsed="1"/>
+    <w:lsdException w:name="Table Columns 1" w:semiHidden="1" w:unhideWhenUsed="1"/>
+    <w:lsdException w:name="Table Columns 2" w:semiHidden="1" w:unhideWhenUsed="1"/>
+    <w:lsdException w:name="Table Columns 3" w:semiHidden="1" w:unhideWhenUsed="1"/>
+    <w:lsdException w:name="Table Columns 4" w:semiHidden="1" w:unhideWhenUsed="1"/>
+    <w:lsdException w:name="Table Columns 5" w:semiHidden="1" w:unhideWhenUsed="1"/>
+    <w:lsdException w:name="Table Grid 1" w:semiHidden="1" w:unhideWhenUsed="1"/>
+    <w:lsdException w:name="Table Grid 2" w:semiHidden="1" w:unhideWhenUsed="1"/>
+    <w:lsdException w:name="Table Grid 3" w:semiHidden="1" w:unhideWhenUsed="1"/>
+    <w:lsdException w:name="Table Grid 4" w:semiHidden="1" w:unhideWhenUsed="1"/>
+    <w:lsdException w:name="Table Grid 5" w:semiHidden="1" w:unhideWhenUsed="1"/>
+    <w:lsdException w:name="Table Grid 6" w:semiHidden="1" w:unhideWhenUsed="1"/>
+    <w:lsdException w:name="Table Grid 7" w:semiHidden="1" w:unhideWhenUsed="1"/>
+    <w:lsdException w:name="Table Grid 8" w:semiHidden="1" w:unhideWhenUsed="1"/>
+    <w:lsdException w:name="Table List 1" w:semiHidden="1" w:unhideWhenUsed="1"/>
+    <w:lsdException w:name="Table List 2" w:semiHidden="1" w:unhideWhenUsed="1"/>
+    <w:lsdException w:name="Table List 3" w:semiHidden="1" w:unhideWhenUsed="1"/>
+    <w:lsdException w:name="Table List 4" w:semiHidden="1" w:unhideWhenUsed="1"/>
+    <w:lsdException w:name="Table List 5" w:semiHidden="1" w:unhideWhenUsed="1"/>
+    <w:lsdException w:name="Table List 6" w:semiHidden="1" w:unhideWhenUsed="1"/>
+    <w:lsdException w:name="Table List 7" w:semiHidden="1" w:unhideWhenUsed="1"/>
+    <w:lsdException w:name="Table List 8" w:semiHidden="1" w:unhideWhenUsed="1"/>
+    <w:lsdException w:name="Table 3D effects 1" w:semiHidden="1" w:unhideWhenUsed="1"/>
+    <w:lsdException w:name="Table 3D effects 2" w:semiHidden="1" w:unhideWhenUsed="1"/>
+    <w:lsdException w:name="Table 3D effects 3" w:semiHidden="1" w:unhideWhenUsed="1"/>
+    <w:lsdException w:name="Table Contemporary" w:semiHidden="1" w:unhideWhenUsed="1"/>
+    <w:lsdException w:name="Table Elegant" w:semiHidden="1" w:unhideWhenUsed="1"/>
+    <w:lsdException w:name="Table Professional" w:semiHidden="1" w:unhideWhenUsed="1"/>
+    <w:lsdException w:name="Table Subtle 1" w:semiHidden="1" w:unhideWhenUsed="1"/>
+    <w:lsdException w:name="Table Subtle 2" w:semiHidden="1" w:unhideWhenUsed="1"/>
+    <w:lsdException w:name="Table Web 1" w:semiHidden="1" w:unhideWhenUsed="1"/>
+    <w:lsdException w:name="Table Web 2" w:semiHidden="1" w:unhideWhenUsed="1"/>
+    <w:lsdException w:name="Table Web 3" w:semiHidden="1" w:unhideWhenUsed="1"/>
+    <w:lsdException w:name="Balloon Text" w:semiHidden="1" w:unhideWhenUsed="1"/>
+    <w:lsdException w:name="Table Grid" w:uiPriority="39"/>
+    <w:lsdException w:name="Table Theme" w:semiHidden="1" w:unhideWhenUsed="1"/>
+    <w:lsdException w:name="Placeholder Text" w:semiHidden="1"/>
+    <w:lsdException w:name="No Spacing" w:uiPriority="1" w:qFormat="1"/>
+    <w:lsdException w:name="Light Shading" w:uiPriority="60"/>
+    <w:lsdException w:name="Light List" w:uiPriority="61"/>
+    <w:lsdException w:name="Light Grid" w:uiPriority="62"/>
+    <w:lsdException w:name="Medium Shading 1" w:uiPriority="63"/>
+    <w:lsdException w:name="Medium Shading 2" w:uiPriority="64"/>
+    <w:lsdException w:name="Medium List 1" w:uiPriority="65"/>
+    <w:lsdException w:name="Medium List 2" w:uiPriority="66"/>
+    <w:lsdException w:name="Medium Grid 1" w:uiPriority="67"/>
+    <w:lsdException w:name="Medium Grid 2" w:uiPriority="68"/>
+    <w:lsdException w:name="Medium Grid 3" w:uiPriority="69"/>
+    <w:lsdException w:name="Dark List" w:uiPriority="70"/>
+    <w:lsdException w:name="Colorful Shading" w:uiPriority="71"/>
+    <w:lsdException w:name="Colorful List" w:uiPriority="72"/>
+    <w:lsdException w:name="Colorful Grid" w:uiPriority="73"/>
+    <w:lsdException w:name="Light Shading Accent 1" w:uiPriority="60"/>
+    <w:lsdException w:name="Light List Accent 1" w:uiPriority="61"/>
+    <w:lsdException w:name="Light Grid Accent 1" w:uiPriority="62"/>
+    <w:lsdException w:name="Medium Shading 1 Accent 1" w:uiPriority="63"/>
+    <w:lsdException w:name="Medium Shading 2 Accent 1" w:uiPriority="64"/>
+    <w:lsdException w:name="Medium List 1 Accent 1" w:uiPriority="65"/>
+    <w:lsdException w:name="Revision" w:semiHidden="1"/>
+    <w:lsdException w:name="List Paragraph" w:uiPriority="34" w:qFormat="1"/>
+    <w:lsdException w:name="Quote" w:uiPriority="29" w:qFormat="1"/>
+    <w:lsdException w:name="Intense Quote" w:uiPriority="30" w:qFormat="1"/>
+    <w:lsdException w:name="Medium List 2 Accent 1" w:uiPriority="66"/>
+    <w:lsdException w:name="Medium Grid 1 Accent 1" w:uiPriority="67"/>
+    <w:lsdException w:name="Medium Grid 2 Accent 1" w:uiPriority="68"/>
+    <w:lsdException w:name="Medium Grid 3 Accent 1" w:uiPriority="69"/>
+    <w:lsdException w:name="Dark List Accent 1" w:uiPriority="70"/>
+    <w:lsdException w:name="Colorful Shading Accent 1" w:uiPriority="71"/>
+    <w:lsdException w:name="Colorful List Accent 1" w:uiPriority="72"/>
+    <w:lsdException w:name="Colorful Grid Accent 1" w:uiPriority="73"/>
+    <w:lsdException w:name="Light Shading Accent 2" w:uiPriority="60"/>
+    <w:lsdException w:name="Light List Accent 2" w:uiPriority="61"/>
+    <w:lsdException w:name="Light Grid Accent 2" w:uiPriority="62"/>
+    <w:lsdException w:name="Medium Shading 1 Accent 2" w:uiPriority="63"/>
+    <w:lsdException w:name="Medium Shading 2 Accent 2" w:uiPriority="64"/>
+    <w:lsdException w:name="Medium List 1 Accent 2" w:uiPriority="65"/>
+    <w:lsdException w:name="Medium List 2 Accent 2" w:uiPriority="66"/>
+    <w:lsdException w:name="Medium Grid 1 Accent 2" w:uiPriority="67"/>
+    <w:lsdException w:name="Medium Grid 2 Accent 2" w:uiPriority="68"/>
+    <w:lsdException w:name="Medium Grid 3 Accent 2" w:uiPriority="69"/>
+    <w:lsdException w:name="Dark List Accent 2" w:uiPriority="70"/>
+    <w:lsdException w:name="Colorful Shading Accent 2" w:uiPriority="71"/>
+    <w:lsdException w:name="Colorful List Accent 2" w:uiPriority="72"/>
+    <w:lsdException w:name="Colorful Grid Accent 2" w:uiPriority="73"/>
+    <w:lsdException w:name="Light Shading Accent 3" w:uiPriority="60"/>
+    <w:lsdException w:name="Light List Accent 3" w:uiPriority="61"/>
+    <w:lsdException w:name="Light Grid Accent 3" w:uiPriority="62"/>
+    <w:lsdException w:name="Medium Shading 1 Accent 3" w:uiPriority="63"/>
+    <w:lsdException w:name="Medium Shading 2 Accent 3" w:uiPriority="64"/>
+    <w:lsdException w:name="Medium List 1 Accent 3" w:uiPriority="65"/>
+    <w:lsdException w:name="Medium List 2 Accent 3" w:uiPriority="66"/>
+    <w:lsdException w:name="Medium Grid 1 Accent 3" w:uiPriority="67"/>
+    <w:lsdException w:name="Medium Grid 2 Accent 3" w:uiPriority="68"/>
+    <w:lsdException w:name="Medium Grid 3 Accent 3" w:uiPriority="69"/>
+    <w:lsdException w:name="Dark List Accent 3" w:uiPriority="70"/>
+    <w:lsdException w:name="Colorful Shading Accent 3" w:uiPriority="71"/>
+    <w:lsdException w:name="Colorful List Accent 3" w:uiPriority="72"/>
+    <w:lsdException w:name="Colorful Grid Accent 3" w:uiPriority="73"/>
+    <w:lsdException w:name="Light Shading Accent 4" w:uiPriority="60"/>
+    <w:lsdException w:name="Light List Accent 4" w:uiPriority="61"/>
+    <w:lsdException w:name="Light Grid Accent 4" w:uiPriority="62"/>
+    <w:lsdException w:name="Medium Shading 1 Accent 4" w:uiPriority="63"/>
+    <w:lsdException w:name="Medium Shading 2 Accent 4" w:uiPriority="64"/>
+    <w:lsdException w:name="Medium List 1 Accent 4" w:uiPriority="65"/>
+    <w:lsdException w:name="Medium List 2 Accent 4" w:uiPriority="66"/>
+    <w:lsdException w:name="Medium Grid 1 Accent 4" w:uiPriority="67"/>
+    <w:lsdException w:name="Medium Grid 2 Accent 4" w:uiPriority="68"/>
+    <w:lsdException w:name="Medium Grid 3 Accent 4" w:uiPriority="69"/>
+    <w:lsdException w:name="Dark List Accent 4" w:uiPriority="70"/>
+    <w:lsdException w:name="Colorful Shading Accent 4" w:uiPriority="71"/>
+    <w:lsdException w:name="Colorful List Accent 4" w:uiPriority="72"/>
+    <w:lsdException w:name="Colorful Grid Accent 4" w:uiPriority="73"/>
+    <w:lsdException w:name="Light Shading Accent 5" w:uiPriority="60"/>
+    <w:lsdException w:name="Light List Accent 5" w:uiPriority="61"/>
+    <w:lsdException w:name="Light Grid Accent 5" w:uiPriority="62"/>
+    <w:lsdException w:name="Medium Shading 1 Accent 5" w:uiPriority="63"/>
+    <w:lsdException w:name="Medium Shading 2 Accent 5" w:uiPriority="64"/>
+    <w:lsdException w:name="Medium List 1 Accent 5" w:uiPriority="65"/>
+    <w:lsdException w:name="Medium List 2 Accent 5" w:uiPriority="66"/>
+    <w:lsdException w:name="Medium Grid 1 Accent 5" w:uiPriority="67"/>
+    <w:lsdException w:name="Medium Grid 2 Accent 5" w:uiPriority="68"/>
+    <w:lsdException w:name="Medium Grid 3 Accent 5" w:uiPriority="69"/>
+    <w:lsdException w:name="Dark List Accent 5" w:uiPriority="70"/>
+    <w:lsdException w:name="Colorful Shading Accent 5" w:uiPriority="71"/>
+    <w:lsdException w:name="Colorful List Accent 5" w:uiPriority="72"/>
+    <w:lsdException w:name="Colorful Grid Accent 5" w:uiPriority="73"/>
+    <w:lsdException w:name="Light Shading Accent 6" w:uiPriority="60"/>
+    <w:lsdException w:name="Light List Accent 6" w:uiPriority="61"/>
+    <w:lsdException w:name="Light Grid Accent 6" w:uiPriority="62"/>
+    <w:lsdException w:name="Medium Shading 1 Accent 6" w:uiPriority="63"/>
+    <w:lsdException w:name="Medium Shading 2 Accent 6" w:uiPriority="64"/>
+    <w:lsdException w:name="Medium List 1 Accent 6" w:uiPriority="65"/>
+    <w:lsdException w:name="Medium List 2 Accent 6" w:uiPriority="66"/>
+    <w:lsdException w:name="Medium Grid 1 Accent 6" w:uiPriority="67"/>
+    <w:lsdException w:name="Medium Grid 2 Accent 6" w:uiPriority="68"/>
+    <w:lsdException w:name="Medium Grid 3 Accent 6" w:uiPriority="69"/>
+    <w:lsdException w:name="Dark List Accent 6" w:uiPriority="70"/>
+    <w:lsdException w:name="Colorful Shading Accent 6" w:uiPriority="71"/>
+    <w:lsdException w:name="Colorful List Accent 6" w:uiPriority="72"/>
+    <w:lsdException w:name="Colorful Grid Accent 6" w:uiPriority="73"/>
+    <w:lsdException w:name="Subtle Emphasis" w:uiPriority="19" w:qFormat="1"/>
+    <w:lsdException w:name="Intense Emphasis" w:uiPriority="21" w:qFormat="1"/>
+    <w:lsdException w:name="Subtle Reference" w:uiPriority="31" w:qFormat="1"/>
+    <w:lsdException w:name="Intense Reference" w:uiPriority="32" w:qFormat="1"/>
+    <w:lsdException w:name="Book Title" w:uiPriority="33" w:qFormat="1"/>
+    <w:lsdException w:name="Bibliography" w:semiHidden="1" w:uiPriority="37" w:unhideWhenUsed="1"/>
+    <w:lsdException w:name="TOC Heading" w:semiHidden="1" w:uiPriority="39" w:unhideWhenUsed="1" w:qFormat="1"/>
+    <w:lsdException w:name="Plain Table 1" w:uiPriority="41"/>
+    <w:lsdException w:name="Plain Table 2" w:uiPriority="42"/>
+    <w:lsdException w:name="Plain Table 3" w:uiPriority="43"/>
+    <w:lsdException w:name="Plain Table 4" w:uiPriority="44"/>
+    <w:lsdException w:name="Plain Table 5" w:uiPriority="45"/>
+    <w:lsdException w:name="Grid Table Light" w:uiPriority="40"/>
+    <w:lsdException w:name="Grid Table 1 Light" w:uiPriority="46"/>
+    <w:lsdException w:name="Grid Table 2" w:uiPriority="47"/>
+    <w:lsdException w:name="Grid Table 3" w:uiPriority="48"/>
+    <w:lsdException w:name="Grid Table 4" w:uiPriority="49"/>
+    <w:lsdException w:name="Grid Table 5 Dark" w:uiPriority="50"/>
+    <w:lsdException w:name="Grid Table 6 Colorful" w:uiPriority="51"/>
+    <w:lsdException w:name="Grid Table 7 Colorful" w:uiPriority="52"/>
+    <w:lsdException w:name="Grid Table 1 Light Accent 1" w:uiPriority="46"/>
+    <w:lsdException w:name="Grid Table 2 Accent 1" w:uiPriority="47"/>
+    <w:lsdException w:name="Grid Table 3 Accent 1" w:uiPriority="48"/>
+    <w:lsdException w:name="Grid Table 4 Accent 1" w:uiPriority="49"/>
+    <w:lsdException w:name="Grid Table 5 Dark Accent 1" w:uiPriority="50"/>
+    <w:lsdException w:name="Grid Table 6 Colorful Accent 1" w:uiPriority="51"/>
+    <w:lsdException w:name="Grid Table 7 Colorful Accent 1" w:uiPriority="52"/>
+    <w:lsdException w:name="Grid Table 1 Light Accent 2" w:uiPriority="46"/>
+    <w:lsdException w:name="Grid Table 2 Accent 2" w:uiPriority="47"/>
+    <w:lsdException w:name="Grid Table 3 Accent 2" w:uiPriority="48"/>
+    <w:lsdException w:name="Grid Table 4 Accent 2" w:uiPriority="49"/>
+    <w:lsdException w:name="Grid Table 5 Dark Accent 2" w:uiPriority="50"/>
+    <w:lsdException w:name="Grid Table 6 Colorful Accent 2" w:uiPriority="51"/>
+    <w:lsdException w:name="Grid Table 7 Colorful Accent 2" w:uiPriority="52"/>
+    <w:lsdException w:name="Grid Table 1 Light Accent 3" w:uiPriority="46"/>
+    <w:lsdException w:name="Grid Table 2 Accent 3" w:uiPriority="47"/>
+    <w:lsdException w:name="Grid Table 3 Accent 3" w:uiPriority="48"/>
+    <w:lsdException w:name="Grid Table 4 Accent 3" w:uiPriority="49"/>
+    <w:lsdException w:name="Grid Table 5 Dark Accent 3" w:uiPriority="50"/>
+    <w:lsdException w:name="Grid Table 6 Colorful Accent 3" w:uiPriority="51"/>
+    <w:lsdException w:name="Grid Table 7 Colorful Accent 3" w:uiPriority="52"/>
+    <w:lsdException w:name="Grid Table 1 Light Accent 4" w:uiPriority="46"/>
+    <w:lsdException w:name="Grid Table 2 Accent 4" w:uiPriority="47"/>
+    <w:lsdException w:name="Grid Table 3 Accent 4" w:uiPriority="48"/>
+    <w:lsdException w:name="Grid Table 4 Accent 4" w:uiPriority="49"/>
+    <w:lsdException w:name="Grid Table 5 Dark Accent 4" w:uiPriority="50"/>
+    <w:lsdException w:name="Grid Table 6 Colorful Accent 4" w:uiPriority="51"/>
+    <w:lsdException w:name="Grid Table 7 Colorful Accent 4" w:uiPriority="52"/>
+    <w:lsdException w:name="Grid Table 1 Light Accent 5" w:uiPriority="46"/>
+    <w:lsdException w:name="Grid Table 2 Accent 5" w:uiPriority="47"/>
+    <w:lsdException w:name="Grid Table 3 Accent 5" w:uiPriority="48"/>
+    <w:lsdException w:name="Grid Table 4 Accent 5" w:uiPriority="49"/>
+    <w:lsdException w:name="Grid Table 5 Dark Accent 5" w:uiPriority="50"/>
+    <w:lsdException w:name="Grid Table 6 Colorful Accent 5" w:uiPriority="51"/>
+    <w:lsdException w:name="Grid Table 7 Colorful Accent 5" w:uiPriority="52"/>
+    <w:lsdException w:name="Grid Table 1 Light Accent 6" w:uiPriority="46"/>
+    <w:lsdException w:name="Grid Table 2 Accent 6" w:uiPriority="47"/>
+    <w:lsdException w:name="Grid Table 3 Accent 6" w:uiPriority="48"/>
+    <w:lsdException w:name="Grid Table 4 Accent 6" w:uiPriority="49"/>
+    <w:lsdException w:name="Grid Table 5 Dark Accent 6" w:uiPriority="50"/>
+    <w:lsdException w:name="Grid Table 6 Colorful Accent 6" w:uiPriority="51"/>
+    <w:lsdException w:name="Grid Table 7 Colorful Accent 6" w:uiPriority="52"/>
+    <w:lsdException w:name="List Table 1 Light" w:uiPriority="46"/>
+    <w:lsdException w:name="List Table 2" w:uiPriority="47"/>
+    <w:lsdException w:name="List Table 3" w:uiPriority="48"/>
+    <w:lsdException w:name="List Table 4" w:uiPriority="49"/>
+    <w:lsdException w:name="List Table 5 Dark" w:uiPriority="50"/>
+    <w:lsdException w:name="List Table 6 Colorful" w:uiPriority="51"/>
+    <w:lsdException w:name="List Table 7 Colorful" w:uiPriority="52"/>
+    <w:lsdException w:name="List Table 1 Light Accent 1" w:uiPriority="46"/>
+    <w:lsdException w:name="List Table 2 Accent 1" w:uiPriority="47"/>
+    <w:lsdException w:name="List Table 3 Accent 1" w:uiPriority="48"/>
+    <w:lsdException w:name="List Table 4 Accent 1" w:uiPriority="49"/>
+    <w:lsdException w:name="List Table 5 Dark Accent 1" w:uiPriority="50"/>
+    <w:lsdException w:name="List Table 6 Colorful Accent 1" w:uiPriority="51"/>
+    <w:lsdException w:name="List Table 7 Colorful Accent 1" w:uiPriority="52"/>
+    <w:lsdException w:name="List Table 1 Light Accent 2" w:uiPriority="46"/>
+    <w:lsdException w:name="List Table 2 Accent 2" w:uiPriority="47"/>
+    <w:lsdException w:name="List Table 3 Accent 2" w:uiPriority="48"/>
+    <w:lsdException w:name="List Table 4 Accent 2" w:uiPriority="49"/>
+    <w:lsdException w:name="List Table 5 Dark Accent 2" w:uiPriority="50"/>
+    <w:lsdException w:name="List Table 6 Colorful Accent 2" w:uiPriority="51"/>
+    <w:lsdException w:name="List Table 7 Colorful Accent 2" w:uiPriority="52"/>
+    <w:lsdException w:name="List Table 1 Light Accent 3" w:uiPriority="46"/>
+    <w:lsdException w:name="List Table 2 Accent 3" w:uiPriority="47"/>
+    <w:lsdException w:name="List Table 3 Accent 3" w:uiPriority="48"/>
+    <w:lsdException w:name="List Table 4 Accent 3" w:uiPriority="49"/>
+    <w:lsdException w:name="List Table 5 Dark Accent 3" w:uiPriority="50"/>
+    <w:lsdException w:name="List Table 6 Colorful Accent 3" w:uiPriority="51"/>
+    <w:lsdException w:name="List Table 7 Colorful Accent 3" w:uiPriority="52"/>
+    <w:lsdException w:name="List Table 1 Light Accent 4" w:uiPriority="46"/>
+    <w:lsdException w:name="List Table 2 Accent 4" w:uiPriority="47"/>
+    <w:lsdException w:name="List Table 3 Accent 4" w:uiPriority="48"/>
+    <w:lsdException w:name="List Table 4 Accent 4" w:uiPriority="49"/>
+    <w:lsdException w:name="List Table 5 Dark Accent 4" w:uiPriority="50"/>
+    <w:lsdException w:name="List Table 6 Colorful Accent 4" w:uiPriority="51"/>
+    <w:lsdException w:name="List Table 7 Colorful Accent 4" w:uiPriority="52"/>
+    <w:lsdException w:name="List Table 1 Light Accent 5" w:uiPriority="46"/>
+    <w:lsdException w:name="List Table 2 Accent 5" w:uiPriority="47"/>
+    <w:lsdException w:name="List Table 3 Accent 5" w:uiPriority="48"/>
+    <w:lsdException w:name="List Table 4 Accent 5" w:uiPriority="49"/>
+    <w:lsdException w:name="List Table 5 Dark Accent 5" w:uiPriority="50"/>
+    <w:lsdException w:name="List Table 6 Colorful Accent 5" w:uiPriority="51"/>
+    <w:lsdException w:name="List Table 7 Colorful Accent 5" w:uiPriority="52"/>
+    <w:lsdException w:name="List Table 1 Light Accent 6" w:uiPriority="46"/>
+    <w:lsdException w:name="List Table 2 Accent 6" w:uiPriority="47"/>
+    <w:lsdException w:name="List Table 3 Accent 6" w:uiPriority="48"/>
+    <w:lsdException w:name="List Table 4 Accent 6" w:uiPriority="49"/>
+    <w:lsdException w:name="List Table 5 Dark Accent 6" w:uiPriority="50"/>
+    <w:lsdException w:name="List Table 6 Colorful Accent 6" w:uiPriority="51"/>
+    <w:lsdException w:name="List Table 7 Colorful Accent 6" w:uiPriority="52"/>
+    <w:lsdException w:name="Mention" w:semiHidden="1" w:unhideWhenUsed="1"/>
+    <w:lsdException w:name="Smart Hyperlink" w:semiHidden="1" w:unhideWhenUsed="1"/>
+    <w:lsdException w:name="Hashtag" w:semiHidden="1" w:unhideWhenUsed="1"/>
+    <w:lsdException w:name="Unresolved Mention" w:semiHidden="1" w:unhideWhenUsed="1"/>
+    <w:lsdException w:name="Smart Link" w:semiHidden="1" w:unhideWhenUsed="1"/>
+  </w:latentStyles>
   <w:style w:type="paragraph" w:default="1" w:styleId="Normal">
     <w:name w:val="Normal"/>
-    <w:next w:val="Normal"/>
-    <w:pPr/>
+    <w:qFormat/>
     <w:rPr>
       <w:sz w:val="24"/>
       <w:szCs w:val="24"/>
-      <w:lang w:val="en-US" w:eastAsia="en-US" w:bidi="ar-SA"/>
     </w:rPr>
   </w:style>
-  <w:style w:type="character" w:default="1" w:styleId="Default Paragraph Font">
+  <w:style w:type="character" w:default="1" w:styleId="DefaultParagraphFont">
     <w:name w:val="Default Paragraph Font"/>
-    <w:next w:val="Default Paragraph Font"/>
+    <w:uiPriority w:val="1"/>
+    <w:semiHidden/>
+    <w:unhideWhenUsed/>
+  </w:style>
+  <w:style w:type="table" w:default="1" w:styleId="TableNormal">
+    <w:name w:val="Normal Table"/>
+    <w:uiPriority w:val="99"/>
+    <w:semiHidden/>
+    <w:unhideWhenUsed/>
+    <w:tblPr>
+      <w:tblInd w:w="0" w:type="dxa"/>
+      <w:tblCellMar>
+        <w:top w:w="0" w:type="dxa"/>
+        <w:left w:w="108" w:type="dxa"/>
+        <w:bottom w:w="0" w:type="dxa"/>
+        <w:right w:w="108" w:type="dxa"/>
+      </w:tblCellMar>
+    </w:tblPr>
+  </w:style>
+  <w:style w:type="numbering" w:default="1" w:styleId="NoList">
+    <w:name w:val="No List"/>
+    <w:uiPriority w:val="99"/>
+    <w:semiHidden/>
+    <w:unhideWhenUsed/>
   </w:style>
   <w:style w:type="character" w:styleId="Hyperlink">
     <w:name w:val="Hyperlink"/>
@@ -862,209 +1173,93 @@
       <w:u w:val="single"/>
     </w:rPr>
   </w:style>
-  <w:style w:type="table" w:default="1" w:styleId="Table Normal">
-    <w:name w:val="Table Normal"/>
-    <w:next w:val="Table Normal"/>
-    <w:pPr/>
-    <w:tblPr>
-      <w:tblInd w:w="0" w:type="dxa"/>
-    </w:tblPr>
-    <w:trPr/>
-    <w:tcPr/>
-    <w:tblStylePr w:type="firstRow"/>
-    <w:tblStylePr w:type="lastRow"/>
-    <w:tblStylePr w:type="firstCol"/>
-    <w:tblStylePr w:type="lastCol"/>
-    <w:tblStylePr w:type="band1Vert"/>
-    <w:tblStylePr w:type="band2Vert"/>
-    <w:tblStylePr w:type="band1Horz"/>
-    <w:tblStylePr w:type="band2Horz"/>
-    <w:tblStylePr w:type="neCell"/>
-    <w:tblStylePr w:type="nwCell"/>
-    <w:tblStylePr w:type="seCell"/>
-    <w:tblStylePr w:type="swCell"/>
-  </w:style>
-  <w:style w:type="numbering" w:default="1" w:styleId="No List">
-    <w:name w:val="No List"/>
-    <w:next w:val="No List"/>
-    <w:pPr/>
-  </w:style>
-  <w:style w:type="paragraph" w:styleId="Header &amp; Footer">
+  <w:style w:type="paragraph" w:customStyle="1" w:styleId="HeaderFooter">
     <w:name w:val="Header &amp; Footer"/>
-    <w:next w:val="Header &amp; Footer"/>
     <w:pPr>
-      <w:keepNext w:val="0"/>
-      <w:keepLines w:val="0"/>
-      <w:pageBreakBefore w:val="0"/>
-      <w:widowControl w:val="1"/>
-      <w:shd w:val="clear" w:color="auto" w:fill="auto"/>
       <w:tabs>
         <w:tab w:val="right" w:pos="9020"/>
       </w:tabs>
-      <w:suppressAutoHyphens w:val="0"/>
-      <w:bidi w:val="0"/>
-      <w:spacing w:before="0" w:after="0" w:line="240" w:lineRule="auto"/>
-      <w:ind w:left="0" w:right="0" w:firstLine="0"/>
-      <w:jc w:val="left"/>
-      <w:outlineLvl w:val="9"/>
     </w:pPr>
     <w:rPr>
-      <w:rFonts w:ascii="Helvetica Neue" w:cs="Arial Unicode MS" w:hAnsi="Helvetica Neue" w:eastAsia="Arial Unicode MS"/>
-      <w:b w:val="0"/>
-      <w:bCs w:val="0"/>
-      <w:i w:val="0"/>
-      <w:iCs w:val="0"/>
-      <w:caps w:val="0"/>
-      <w:smallCaps w:val="0"/>
-      <w:strike w:val="0"/>
-      <w:dstrike w:val="0"/>
-      <w:outline w:val="0"/>
+      <w:rFonts w:ascii="Helvetica Neue" w:hAnsi="Helvetica Neue" w:cs="Arial Unicode MS"/>
       <w:color w:val="000000"/>
-      <w:spacing w:val="0"/>
-      <w:kern w:val="0"/>
-      <w:position w:val="0"/>
       <w:sz w:val="24"/>
       <w:szCs w:val="24"/>
-      <w:u w:val="none"/>
-      <w:vertAlign w:val="baseline"/>
     </w:rPr>
   </w:style>
-  <w:style w:type="paragraph" w:styleId="Body">
+  <w:style w:type="paragraph" w:customStyle="1" w:styleId="Body">
     <w:name w:val="Body"/>
-    <w:next w:val="Body"/>
     <w:pPr>
-      <w:keepNext w:val="0"/>
-      <w:keepLines w:val="0"/>
-      <w:pageBreakBefore w:val="0"/>
-      <w:widowControl w:val="1"/>
-      <w:shd w:val="clear" w:color="auto" w:fill="auto"/>
-      <w:suppressAutoHyphens w:val="0"/>
-      <w:bidi w:val="0"/>
-      <w:spacing w:before="0" w:after="160" w:line="259" w:lineRule="auto"/>
-      <w:ind w:left="0" w:right="0" w:firstLine="0"/>
-      <w:jc w:val="left"/>
-      <w:outlineLvl w:val="9"/>
+      <w:spacing w:after="160" w:line="259" w:lineRule="auto"/>
     </w:pPr>
     <w:rPr>
-      <w:rFonts w:ascii="Calibri" w:cs="Calibri" w:hAnsi="Calibri" w:eastAsia="Calibri"/>
-      <w:b w:val="0"/>
-      <w:bCs w:val="0"/>
-      <w:i w:val="0"/>
-      <w:iCs w:val="0"/>
-      <w:caps w:val="0"/>
-      <w:smallCaps w:val="0"/>
-      <w:strike w:val="0"/>
-      <w:dstrike w:val="0"/>
-      <w:outline w:val="0"/>
+      <w:rFonts w:ascii="Calibri" w:eastAsia="Calibri" w:hAnsi="Calibri" w:cs="Calibri"/>
       <w:color w:val="000000"/>
-      <w:spacing w:val="0"/>
-      <w:kern w:val="0"/>
-      <w:position w:val="0"/>
       <w:sz w:val="22"/>
       <w:szCs w:val="22"/>
-      <w:u w:val="none" w:color="000000"/>
-      <w:vertAlign w:val="baseline"/>
+      <w:u w:color="000000"/>
     </w:rPr>
   </w:style>
-  <w:style w:type="paragraph" w:styleId="No Spacing">
+  <w:style w:type="paragraph" w:styleId="NoSpacing">
     <w:name w:val="No Spacing"/>
-    <w:next w:val="No Spacing"/>
-    <w:pPr>
-      <w:keepNext w:val="0"/>
-      <w:keepLines w:val="0"/>
-      <w:pageBreakBefore w:val="0"/>
-      <w:widowControl w:val="1"/>
-      <w:shd w:val="clear" w:color="auto" w:fill="auto"/>
-      <w:suppressAutoHyphens w:val="0"/>
-      <w:bidi w:val="0"/>
-      <w:spacing w:before="0" w:after="0" w:line="240" w:lineRule="auto"/>
-      <w:ind w:left="0" w:right="0" w:firstLine="0"/>
-      <w:jc w:val="left"/>
-      <w:outlineLvl w:val="9"/>
-    </w:pPr>
     <w:rPr>
-      <w:rFonts w:ascii="Calibri" w:cs="Calibri" w:hAnsi="Calibri" w:eastAsia="Calibri"/>
-      <w:b w:val="0"/>
-      <w:bCs w:val="0"/>
-      <w:i w:val="0"/>
-      <w:iCs w:val="0"/>
-      <w:caps w:val="0"/>
-      <w:smallCaps w:val="0"/>
-      <w:strike w:val="0"/>
-      <w:dstrike w:val="0"/>
-      <w:outline w:val="0"/>
+      <w:rFonts w:ascii="Calibri" w:eastAsia="Calibri" w:hAnsi="Calibri" w:cs="Calibri"/>
       <w:color w:val="000000"/>
-      <w:spacing w:val="0"/>
-      <w:kern w:val="0"/>
-      <w:position w:val="0"/>
       <w:sz w:val="22"/>
       <w:szCs w:val="22"/>
-      <w:u w:val="none" w:color="000000"/>
-      <w:vertAlign w:val="baseline"/>
-      <w:lang w:val="en-US"/>
+      <w:u w:color="000000"/>
     </w:rPr>
   </w:style>
   <w:style w:type="paragraph" w:styleId="Title">
     <w:name w:val="Title"/>
     <w:next w:val="Body"/>
-    <w:pPr>
-      <w:keepNext w:val="0"/>
-      <w:keepLines w:val="0"/>
-      <w:pageBreakBefore w:val="0"/>
-      <w:widowControl w:val="1"/>
-      <w:shd w:val="clear" w:color="auto" w:fill="auto"/>
-      <w:suppressAutoHyphens w:val="0"/>
-      <w:bidi w:val="0"/>
-      <w:spacing w:before="0" w:after="0" w:line="240" w:lineRule="auto"/>
-      <w:ind w:left="0" w:right="0" w:firstLine="0"/>
-      <w:jc w:val="left"/>
-      <w:outlineLvl w:val="9"/>
-    </w:pPr>
+    <w:uiPriority w:val="10"/>
+    <w:qFormat/>
     <w:rPr>
-      <w:rFonts w:ascii="Calibri Light" w:cs="Calibri Light" w:hAnsi="Calibri Light" w:eastAsia="Calibri Light"/>
-      <w:b w:val="0"/>
-      <w:bCs w:val="0"/>
-      <w:i w:val="0"/>
-      <w:iCs w:val="0"/>
-      <w:caps w:val="0"/>
-      <w:smallCaps w:val="0"/>
-      <w:strike w:val="0"/>
-      <w:dstrike w:val="0"/>
-      <w:outline w:val="0"/>
+      <w:rFonts w:ascii="Calibri Light" w:eastAsia="Calibri Light" w:hAnsi="Calibri Light" w:cs="Calibri Light"/>
       <w:color w:val="000000"/>
       <w:spacing w:val="-10"/>
       <w:kern w:val="28"/>
-      <w:position w:val="0"/>
       <w:sz w:val="56"/>
       <w:szCs w:val="56"/>
-      <w:u w:val="none" w:color="000000"/>
-      <w:vertAlign w:val="baseline"/>
-      <w:lang w:val="en-US"/>
+      <w:u w:color="000000"/>
     </w:rPr>
   </w:style>
-  <w:style w:type="character" w:styleId="Hyperlink.0">
+  <w:style w:type="character" w:customStyle="1" w:styleId="Hyperlink0">
     <w:name w:val="Hyperlink.0"/>
     <w:basedOn w:val="Hyperlink"/>
-    <w:next w:val="Hyperlink.0"/>
     <w:rPr>
-      <w:color w:val="0563c1"/>
-      <w:u w:val="single" w:color="0563c1"/>
+      <w:color w:val="0563C1"/>
+      <w:u w:val="single" w:color="0563C1"/>
     </w:rPr>
   </w:style>
-  <w:style w:type="character" w:styleId="Hyperlink.1">
+  <w:style w:type="character" w:customStyle="1" w:styleId="Hyperlink1">
     <w:name w:val="Hyperlink.1"/>
-    <w:basedOn w:val="Hyperlink.0"/>
-    <w:next w:val="Hyperlink.1"/>
+    <w:basedOn w:val="Hyperlink0"/>
     <w:rPr>
       <w:b w:val="0"/>
       <w:bCs w:val="0"/>
+      <w:color w:val="0563C1"/>
+      <w:u w:val="single" w:color="0563C1"/>
+    </w:rPr>
+  </w:style>
+  <w:style w:type="character" w:styleId="UnresolvedMention">
+    <w:name w:val="Unresolved Mention"/>
+    <w:basedOn w:val="DefaultParagraphFont"/>
+    <w:uiPriority w:val="99"/>
+    <w:semiHidden/>
+    <w:unhideWhenUsed/>
+    <w:rsid w:val="00980471"/>
+    <w:rPr>
+      <w:color w:val="605E5C"/>
+      <w:shd w:val="clear" w:color="auto" w:fill="E1DFDD"/>
     </w:rPr>
   </w:style>
 </w:styles>
 </file>
 
 <file path=word/theme/theme1.xml><?xml version="1.0" encoding="utf-8"?>
-<a:theme xmlns:a="http://schemas.openxmlformats.org/drawingml/2006/main" xmlns:r="http://schemas.openxmlformats.org/officeDocument/2006/relationships" name="Office Theme">
+<a:theme xmlns:a="http://schemas.openxmlformats.org/drawingml/2006/main" name="Office Theme">
   <a:themeElements>
     <a:clrScheme name="Office Theme">
       <a:dk1>
@@ -1266,7 +1461,7 @@
         <a:effectLst/>
         <a:sp3d/>
       </a:spPr>
-      <a:bodyPr rot="0" spcFirstLastPara="1" vertOverflow="overflow" horzOverflow="overflow" vert="horz" wrap="square" lIns="45719" tIns="45719" rIns="45719" bIns="45719" numCol="1" spcCol="38100" rtlCol="0" anchor="ctr" upright="0">
+      <a:bodyPr rot="0" spcFirstLastPara="1" vertOverflow="overflow" horzOverflow="overflow" vert="horz" wrap="square" lIns="45719" tIns="45719" rIns="45719" bIns="45719" numCol="1" spcCol="38100" rtlCol="0" anchor="ctr">
         <a:spAutoFit/>
       </a:bodyPr>
       <a:lstStyle>
@@ -1285,7 +1480,7 @@
           <a:buFontTx/>
           <a:buNone/>
           <a:tabLst/>
-          <a:defRPr b="0" baseline="0" cap="none" i="0" spc="0" strike="noStrike" sz="1800" u="none" kumimoji="0" normalizeH="0">
+          <a:defRPr kumimoji="0" sz="1800" b="0" i="0" u="none" strike="noStrike" cap="none" spc="0" normalizeH="0" baseline="0">
             <a:ln>
               <a:noFill/>
             </a:ln>
@@ -1315,7 +1510,7 @@
           <a:buFontTx/>
           <a:buNone/>
           <a:tabLst/>
-          <a:defRPr b="0" baseline="0" cap="none" i="0" spc="0" strike="noStrike" sz="1800" u="none" kumimoji="0" normalizeH="0">
+          <a:defRPr kumimoji="0" sz="1800" b="0" i="0" u="none" strike="noStrike" cap="none" spc="0" normalizeH="0" baseline="0">
             <a:ln>
               <a:noFill/>
             </a:ln>
@@ -1341,7 +1536,7 @@
           <a:buFontTx/>
           <a:buNone/>
           <a:tabLst/>
-          <a:defRPr b="0" baseline="0" cap="none" i="0" spc="0" strike="noStrike" sz="1800" u="none" kumimoji="0" normalizeH="0">
+          <a:defRPr kumimoji="0" sz="1800" b="0" i="0" u="none" strike="noStrike" cap="none" spc="0" normalizeH="0" baseline="0">
             <a:ln>
               <a:noFill/>
             </a:ln>
@@ -1367,7 +1562,7 @@
           <a:buFontTx/>
           <a:buNone/>
           <a:tabLst/>
-          <a:defRPr b="0" baseline="0" cap="none" i="0" spc="0" strike="noStrike" sz="1800" u="none" kumimoji="0" normalizeH="0">
+          <a:defRPr kumimoji="0" sz="1800" b="0" i="0" u="none" strike="noStrike" cap="none" spc="0" normalizeH="0" baseline="0">
             <a:ln>
               <a:noFill/>
             </a:ln>
@@ -1393,7 +1588,7 @@
           <a:buFontTx/>
           <a:buNone/>
           <a:tabLst/>
-          <a:defRPr b="0" baseline="0" cap="none" i="0" spc="0" strike="noStrike" sz="1800" u="none" kumimoji="0" normalizeH="0">
+          <a:defRPr kumimoji="0" sz="1800" b="0" i="0" u="none" strike="noStrike" cap="none" spc="0" normalizeH="0" baseline="0">
             <a:ln>
               <a:noFill/>
             </a:ln>
@@ -1419,7 +1614,7 @@
           <a:buFontTx/>
           <a:buNone/>
           <a:tabLst/>
-          <a:defRPr b="0" baseline="0" cap="none" i="0" spc="0" strike="noStrike" sz="1800" u="none" kumimoji="0" normalizeH="0">
+          <a:defRPr kumimoji="0" sz="1800" b="0" i="0" u="none" strike="noStrike" cap="none" spc="0" normalizeH="0" baseline="0">
             <a:ln>
               <a:noFill/>
             </a:ln>
@@ -1445,7 +1640,7 @@
           <a:buFontTx/>
           <a:buNone/>
           <a:tabLst/>
-          <a:defRPr b="0" baseline="0" cap="none" i="0" spc="0" strike="noStrike" sz="1800" u="none" kumimoji="0" normalizeH="0">
+          <a:defRPr kumimoji="0" sz="1800" b="0" i="0" u="none" strike="noStrike" cap="none" spc="0" normalizeH="0" baseline="0">
             <a:ln>
               <a:noFill/>
             </a:ln>
@@ -1471,7 +1666,7 @@
           <a:buFontTx/>
           <a:buNone/>
           <a:tabLst/>
-          <a:defRPr b="0" baseline="0" cap="none" i="0" spc="0" strike="noStrike" sz="1800" u="none" kumimoji="0" normalizeH="0">
+          <a:defRPr kumimoji="0" sz="1800" b="0" i="0" u="none" strike="noStrike" cap="none" spc="0" normalizeH="0" baseline="0">
             <a:ln>
               <a:noFill/>
             </a:ln>
@@ -1497,7 +1692,7 @@
           <a:buFontTx/>
           <a:buNone/>
           <a:tabLst/>
-          <a:defRPr b="0" baseline="0" cap="none" i="0" spc="0" strike="noStrike" sz="1800" u="none" kumimoji="0" normalizeH="0">
+          <a:defRPr kumimoji="0" sz="1800" b="0" i="0" u="none" strike="noStrike" cap="none" spc="0" normalizeH="0" baseline="0">
             <a:ln>
               <a:noFill/>
             </a:ln>
@@ -1523,7 +1718,7 @@
           <a:buFontTx/>
           <a:buNone/>
           <a:tabLst/>
-          <a:defRPr b="0" baseline="0" cap="none" i="0" spc="0" strike="noStrike" sz="1800" u="none" kumimoji="0" normalizeH="0">
+          <a:defRPr kumimoji="0" sz="1800" b="0" i="0" u="none" strike="noStrike" cap="none" spc="0" normalizeH="0" baseline="0">
             <a:ln>
               <a:noFill/>
             </a:ln>
@@ -1536,9 +1731,15 @@
         </a:lvl9pPr>
       </a:lstStyle>
       <a:style>
-        <a:lnRef idx="0"/>
-        <a:fillRef idx="0"/>
-        <a:effectRef idx="0"/>
+        <a:lnRef idx="0">
+          <a:scrgbClr r="0" g="0" b="0"/>
+        </a:lnRef>
+        <a:fillRef idx="0">
+          <a:scrgbClr r="0" g="0" b="0"/>
+        </a:fillRef>
+        <a:effectRef idx="0">
+          <a:scrgbClr r="0" g="0" b="0"/>
+        </a:effectRef>
         <a:fontRef idx="none"/>
       </a:style>
     </a:spDef>
@@ -1555,7 +1756,7 @@
         <a:effectLst/>
         <a:sp3d/>
       </a:spPr>
-      <a:bodyPr rot="0" spcFirstLastPara="1" vertOverflow="overflow" horzOverflow="overflow" vert="horz" wrap="square" lIns="91439" tIns="45719" rIns="91439" bIns="45719" numCol="1" spcCol="38100" rtlCol="0" anchor="t" upright="0">
+      <a:bodyPr rot="0" spcFirstLastPara="1" vertOverflow="overflow" horzOverflow="overflow" vert="horz" wrap="square" lIns="91439" tIns="45719" rIns="91439" bIns="45719" numCol="1" spcCol="38100" rtlCol="0" anchor="t">
         <a:noAutofit/>
       </a:bodyPr>
       <a:lstStyle>
@@ -1574,7 +1775,7 @@
           <a:buFontTx/>
           <a:buNone/>
           <a:tabLst/>
-          <a:defRPr b="0" baseline="0" cap="none" i="0" spc="0" strike="noStrike" sz="1800" u="none" kumimoji="0" normalizeH="0">
+          <a:defRPr kumimoji="0" sz="1800" b="0" i="0" u="none" strike="noStrike" cap="none" spc="0" normalizeH="0" baseline="0">
             <a:ln>
               <a:noFill/>
             </a:ln>
@@ -1600,7 +1801,7 @@
           <a:buFontTx/>
           <a:buNone/>
           <a:tabLst/>
-          <a:defRPr b="0" baseline="0" cap="none" i="0" spc="0" strike="noStrike" sz="1800" u="none" kumimoji="0" normalizeH="0">
+          <a:defRPr kumimoji="0" sz="1800" b="0" i="0" u="none" strike="noStrike" cap="none" spc="0" normalizeH="0" baseline="0">
             <a:ln>
               <a:noFill/>
             </a:ln>
@@ -1626,7 +1827,7 @@
           <a:buFontTx/>
           <a:buNone/>
           <a:tabLst/>
-          <a:defRPr b="0" baseline="0" cap="none" i="0" spc="0" strike="noStrike" sz="1800" u="none" kumimoji="0" normalizeH="0">
+          <a:defRPr kumimoji="0" sz="1800" b="0" i="0" u="none" strike="noStrike" cap="none" spc="0" normalizeH="0" baseline="0">
             <a:ln>
               <a:noFill/>
             </a:ln>
@@ -1652,7 +1853,7 @@
           <a:buFontTx/>
           <a:buNone/>
           <a:tabLst/>
-          <a:defRPr b="0" baseline="0" cap="none" i="0" spc="0" strike="noStrike" sz="1800" u="none" kumimoji="0" normalizeH="0">
+          <a:defRPr kumimoji="0" sz="1800" b="0" i="0" u="none" strike="noStrike" cap="none" spc="0" normalizeH="0" baseline="0">
             <a:ln>
               <a:noFill/>
             </a:ln>
@@ -1678,7 +1879,7 @@
           <a:buFontTx/>
           <a:buNone/>
           <a:tabLst/>
-          <a:defRPr b="0" baseline="0" cap="none" i="0" spc="0" strike="noStrike" sz="1800" u="none" kumimoji="0" normalizeH="0">
+          <a:defRPr kumimoji="0" sz="1800" b="0" i="0" u="none" strike="noStrike" cap="none" spc="0" normalizeH="0" baseline="0">
             <a:ln>
               <a:noFill/>
             </a:ln>
@@ -1704,7 +1905,7 @@
           <a:buFontTx/>
           <a:buNone/>
           <a:tabLst/>
-          <a:defRPr b="0" baseline="0" cap="none" i="0" spc="0" strike="noStrike" sz="1800" u="none" kumimoji="0" normalizeH="0">
+          <a:defRPr kumimoji="0" sz="1800" b="0" i="0" u="none" strike="noStrike" cap="none" spc="0" normalizeH="0" baseline="0">
             <a:ln>
               <a:noFill/>
             </a:ln>
@@ -1730,7 +1931,7 @@
           <a:buFontTx/>
           <a:buNone/>
           <a:tabLst/>
-          <a:defRPr b="0" baseline="0" cap="none" i="0" spc="0" strike="noStrike" sz="1800" u="none" kumimoji="0" normalizeH="0">
+          <a:defRPr kumimoji="0" sz="1800" b="0" i="0" u="none" strike="noStrike" cap="none" spc="0" normalizeH="0" baseline="0">
             <a:ln>
               <a:noFill/>
             </a:ln>
@@ -1756,7 +1957,7 @@
           <a:buFontTx/>
           <a:buNone/>
           <a:tabLst/>
-          <a:defRPr b="0" baseline="0" cap="none" i="0" spc="0" strike="noStrike" sz="1800" u="none" kumimoji="0" normalizeH="0">
+          <a:defRPr kumimoji="0" sz="1800" b="0" i="0" u="none" strike="noStrike" cap="none" spc="0" normalizeH="0" baseline="0">
             <a:ln>
               <a:noFill/>
             </a:ln>
@@ -1782,7 +1983,7 @@
           <a:buFontTx/>
           <a:buNone/>
           <a:tabLst/>
-          <a:defRPr b="0" baseline="0" cap="none" i="0" spc="0" strike="noStrike" sz="1800" u="none" kumimoji="0" normalizeH="0">
+          <a:defRPr kumimoji="0" sz="1800" b="0" i="0" u="none" strike="noStrike" cap="none" spc="0" normalizeH="0" baseline="0">
             <a:ln>
               <a:noFill/>
             </a:ln>
@@ -1808,7 +2009,7 @@
           <a:buFontTx/>
           <a:buNone/>
           <a:tabLst/>
-          <a:defRPr b="0" baseline="0" cap="none" i="0" spc="0" strike="noStrike" sz="1800" u="none" kumimoji="0" normalizeH="0">
+          <a:defRPr kumimoji="0" sz="1800" b="0" i="0" u="none" strike="noStrike" cap="none" spc="0" normalizeH="0" baseline="0">
             <a:ln>
               <a:noFill/>
             </a:ln>
@@ -1821,9 +2022,15 @@
         </a:lvl9pPr>
       </a:lstStyle>
       <a:style>
-        <a:lnRef idx="0"/>
-        <a:fillRef idx="0"/>
-        <a:effectRef idx="0"/>
+        <a:lnRef idx="0">
+          <a:scrgbClr r="0" g="0" b="0"/>
+        </a:lnRef>
+        <a:fillRef idx="0">
+          <a:scrgbClr r="0" g="0" b="0"/>
+        </a:fillRef>
+        <a:effectRef idx="0">
+          <a:scrgbClr r="0" g="0" b="0"/>
+        </a:effectRef>
         <a:fontRef idx="none"/>
       </a:style>
     </a:lnDef>
@@ -1837,7 +2044,7 @@
         <a:effectLst/>
         <a:sp3d/>
       </a:spPr>
-      <a:bodyPr rot="0" spcFirstLastPara="1" vertOverflow="overflow" horzOverflow="overflow" vert="horz" wrap="square" lIns="45719" tIns="45719" rIns="45719" bIns="45719" numCol="1" spcCol="38100" rtlCol="0" anchor="t" upright="0">
+      <a:bodyPr rot="0" spcFirstLastPara="1" vertOverflow="overflow" horzOverflow="overflow" vert="horz" wrap="square" lIns="45719" tIns="45719" rIns="45719" bIns="45719" numCol="1" spcCol="38100" rtlCol="0" anchor="t">
         <a:spAutoFit/>
       </a:bodyPr>
       <a:lstStyle>
@@ -1856,7 +2063,7 @@
           <a:buFontTx/>
           <a:buNone/>
           <a:tabLst/>
-          <a:defRPr b="0" baseline="0" cap="none" i="0" spc="0" strike="noStrike" sz="1800" u="none" kumimoji="0" normalizeH="0">
+          <a:defRPr kumimoji="0" sz="1800" b="0" i="0" u="none" strike="noStrike" cap="none" spc="0" normalizeH="0" baseline="0">
             <a:ln>
               <a:noFill/>
             </a:ln>
@@ -1886,7 +2093,7 @@
           <a:buFontTx/>
           <a:buNone/>
           <a:tabLst/>
-          <a:defRPr b="0" baseline="0" cap="none" i="0" spc="0" strike="noStrike" sz="1800" u="none" kumimoji="0" normalizeH="0">
+          <a:defRPr kumimoji="0" sz="1800" b="0" i="0" u="none" strike="noStrike" cap="none" spc="0" normalizeH="0" baseline="0">
             <a:ln>
               <a:noFill/>
             </a:ln>
@@ -1912,7 +2119,7 @@
           <a:buFontTx/>
           <a:buNone/>
           <a:tabLst/>
-          <a:defRPr b="0" baseline="0" cap="none" i="0" spc="0" strike="noStrike" sz="1800" u="none" kumimoji="0" normalizeH="0">
+          <a:defRPr kumimoji="0" sz="1800" b="0" i="0" u="none" strike="noStrike" cap="none" spc="0" normalizeH="0" baseline="0">
             <a:ln>
               <a:noFill/>
             </a:ln>
@@ -1938,7 +2145,7 @@
           <a:buFontTx/>
           <a:buNone/>
           <a:tabLst/>
-          <a:defRPr b="0" baseline="0" cap="none" i="0" spc="0" strike="noStrike" sz="1800" u="none" kumimoji="0" normalizeH="0">
+          <a:defRPr kumimoji="0" sz="1800" b="0" i="0" u="none" strike="noStrike" cap="none" spc="0" normalizeH="0" baseline="0">
             <a:ln>
               <a:noFill/>
             </a:ln>
@@ -1964,7 +2171,7 @@
           <a:buFontTx/>
           <a:buNone/>
           <a:tabLst/>
-          <a:defRPr b="0" baseline="0" cap="none" i="0" spc="0" strike="noStrike" sz="1800" u="none" kumimoji="0" normalizeH="0">
+          <a:defRPr kumimoji="0" sz="1800" b="0" i="0" u="none" strike="noStrike" cap="none" spc="0" normalizeH="0" baseline="0">
             <a:ln>
               <a:noFill/>
             </a:ln>
@@ -1990,7 +2197,7 @@
           <a:buFontTx/>
           <a:buNone/>
           <a:tabLst/>
-          <a:defRPr b="0" baseline="0" cap="none" i="0" spc="0" strike="noStrike" sz="1800" u="none" kumimoji="0" normalizeH="0">
+          <a:defRPr kumimoji="0" sz="1800" b="0" i="0" u="none" strike="noStrike" cap="none" spc="0" normalizeH="0" baseline="0">
             <a:ln>
               <a:noFill/>
             </a:ln>
@@ -2016,7 +2223,7 @@
           <a:buFontTx/>
           <a:buNone/>
           <a:tabLst/>
-          <a:defRPr b="0" baseline="0" cap="none" i="0" spc="0" strike="noStrike" sz="1800" u="none" kumimoji="0" normalizeH="0">
+          <a:defRPr kumimoji="0" sz="1800" b="0" i="0" u="none" strike="noStrike" cap="none" spc="0" normalizeH="0" baseline="0">
             <a:ln>
               <a:noFill/>
             </a:ln>
@@ -2042,7 +2249,7 @@
           <a:buFontTx/>
           <a:buNone/>
           <a:tabLst/>
-          <a:defRPr b="0" baseline="0" cap="none" i="0" spc="0" strike="noStrike" sz="1800" u="none" kumimoji="0" normalizeH="0">
+          <a:defRPr kumimoji="0" sz="1800" b="0" i="0" u="none" strike="noStrike" cap="none" spc="0" normalizeH="0" baseline="0">
             <a:ln>
               <a:noFill/>
             </a:ln>
@@ -2068,7 +2275,7 @@
           <a:buFontTx/>
           <a:buNone/>
           <a:tabLst/>
-          <a:defRPr b="0" baseline="0" cap="none" i="0" spc="0" strike="noStrike" sz="1800" u="none" kumimoji="0" normalizeH="0">
+          <a:defRPr kumimoji="0" sz="1800" b="0" i="0" u="none" strike="noStrike" cap="none" spc="0" normalizeH="0" baseline="0">
             <a:ln>
               <a:noFill/>
             </a:ln>
@@ -2094,7 +2301,7 @@
           <a:buFontTx/>
           <a:buNone/>
           <a:tabLst/>
-          <a:defRPr b="0" baseline="0" cap="none" i="0" spc="0" strike="noStrike" sz="1800" u="none" kumimoji="0" normalizeH="0">
+          <a:defRPr kumimoji="0" sz="1800" b="0" i="0" u="none" strike="noStrike" cap="none" spc="0" normalizeH="0" baseline="0">
             <a:ln>
               <a:noFill/>
             </a:ln>
@@ -2107,12 +2314,31 @@
         </a:lvl9pPr>
       </a:lstStyle>
       <a:style>
-        <a:lnRef idx="0"/>
-        <a:fillRef idx="0"/>
-        <a:effectRef idx="0"/>
+        <a:lnRef idx="0">
+          <a:scrgbClr r="0" g="0" b="0"/>
+        </a:lnRef>
+        <a:fillRef idx="0">
+          <a:scrgbClr r="0" g="0" b="0"/>
+        </a:fillRef>
+        <a:effectRef idx="0">
+          <a:scrgbClr r="0" g="0" b="0"/>
+        </a:effectRef>
         <a:fontRef idx="none"/>
       </a:style>
     </a:txDef>
   </a:objectDefaults>
+  <a:extraClrSchemeLst/>
 </a:theme>
+</file>
+
+<file path=customXml/item1.xml><?xml version="1.0" encoding="utf-8"?>
+<b:Sources xmlns:b="http://schemas.openxmlformats.org/officeDocument/2006/bibliography" xmlns="http://schemas.openxmlformats.org/officeDocument/2006/bibliography" SelectedStyle="\APASixthEditionOfficeOnline.xsl" StyleName="APA" Version="6"/>
+</file>
+
+<file path=customXml/itemProps1.xml><?xml version="1.0" encoding="utf-8"?>
+<ds:datastoreItem xmlns:ds="http://schemas.openxmlformats.org/officeDocument/2006/customXml" ds:itemID="{352BFDEA-E54B-4CBC-9D74-3E8CA8DA9C82}">
+  <ds:schemaRefs>
+    <ds:schemaRef ds:uri="http://schemas.openxmlformats.org/officeDocument/2006/bibliography"/>
+  </ds:schemaRefs>
+</ds:datastoreItem>
 </file>
</xml_diff>

<commit_message>
Added improvements section link
</commit_message>
<xml_diff>
--- a/MILESTONE 8/CLC MILESTONE 8 PRESENTATION-NEW.docx
+++ b/MILESTONE 8/CLC MILESTONE 8 PRESENTATION-NEW.docx
@@ -1,6 +1,6 @@
 
 <file path=word/document.xml><?xml version="1.0" encoding="utf-8"?>
-<w:document xmlns:wpc="http://schemas.microsoft.com/office/word/2010/wordprocessingCanvas" xmlns:cx="http://schemas.microsoft.com/office/drawing/2014/chartex" xmlns:cx1="http://schemas.microsoft.com/office/drawing/2015/9/8/chartex" xmlns:cx2="http://schemas.microsoft.com/office/drawing/2015/10/21/chartex" xmlns:cx3="http://schemas.microsoft.com/office/drawing/2016/5/9/chartex" xmlns:cx4="http://schemas.microsoft.com/office/drawing/2016/5/10/chartex" xmlns:cx5="http://schemas.microsoft.com/office/drawing/2016/5/11/chartex" xmlns:cx6="http://schemas.microsoft.com/office/drawing/2016/5/12/chartex" xmlns:cx7="http://schemas.microsoft.com/office/drawing/2016/5/13/chartex" xmlns:cx8="http://schemas.microsoft.com/office/drawing/2016/5/14/chartex" xmlns:mc="http://schemas.openxmlformats.org/markup-compatibility/2006" xmlns:aink="http://schemas.microsoft.com/office/drawing/2016/ink" xmlns:am3d="http://schemas.microsoft.com/office/drawing/2017/model3d" xmlns:o="urn:schemas-microsoft-com:office:office" xmlns:r="http://schemas.openxmlformats.org/officeDocument/2006/relationships" xmlns:m="http://schemas.openxmlformats.org/officeDocument/2006/math" xmlns:v="urn:schemas-microsoft-com:vml" xmlns:wp14="http://schemas.microsoft.com/office/word/2010/wordprocessingDrawing" xmlns:wp="http://schemas.openxmlformats.org/drawingml/2006/wordprocessingDrawing" xmlns:w10="urn:schemas-microsoft-com:office:word" xmlns:w="http://schemas.openxmlformats.org/wordprocessingml/2006/main" xmlns:w14="http://schemas.microsoft.com/office/word/2010/wordml" xmlns:w15="http://schemas.microsoft.com/office/word/2012/wordml" xmlns:w16cid="http://schemas.microsoft.com/office/word/2016/wordml/cid" xmlns:w16se="http://schemas.microsoft.com/office/word/2015/wordml/symex" xmlns:wpg="http://schemas.microsoft.com/office/word/2010/wordprocessingGroup" xmlns:wpi="http://schemas.microsoft.com/office/word/2010/wordprocessingInk" xmlns:wne="http://schemas.microsoft.com/office/word/2006/wordml" xmlns:wps="http://schemas.microsoft.com/office/word/2010/wordprocessingShape" mc:Ignorable="w14 w15 w16se w16cid wp14">
+<w:document xmlns:wpc="http://schemas.microsoft.com/office/word/2010/wordprocessingCanvas" xmlns:cx="http://schemas.microsoft.com/office/drawing/2014/chartex" xmlns:cx1="http://schemas.microsoft.com/office/drawing/2015/9/8/chartex" xmlns:cx2="http://schemas.microsoft.com/office/drawing/2015/10/21/chartex" xmlns:cx3="http://schemas.microsoft.com/office/drawing/2016/5/9/chartex" xmlns:cx4="http://schemas.microsoft.com/office/drawing/2016/5/10/chartex" xmlns:cx5="http://schemas.microsoft.com/office/drawing/2016/5/11/chartex" xmlns:cx6="http://schemas.microsoft.com/office/drawing/2016/5/12/chartex" xmlns:cx7="http://schemas.microsoft.com/office/drawing/2016/5/13/chartex" xmlns:cx8="http://schemas.microsoft.com/office/drawing/2016/5/14/chartex" xmlns:mc="http://schemas.openxmlformats.org/markup-compatibility/2006" xmlns:aink="http://schemas.microsoft.com/office/drawing/2016/ink" xmlns:am3d="http://schemas.microsoft.com/office/drawing/2017/model3d" xmlns:o="urn:schemas-microsoft-com:office:office" xmlns:r="http://schemas.openxmlformats.org/officeDocument/2006/relationships" xmlns:m="http://schemas.openxmlformats.org/officeDocument/2006/math" xmlns:v="urn:schemas-microsoft-com:vml" xmlns:wp14="http://schemas.microsoft.com/office/word/2010/wordprocessingDrawing" xmlns:wp="http://schemas.openxmlformats.org/drawingml/2006/wordprocessingDrawing" xmlns:w10="urn:schemas-microsoft-com:office:word" xmlns:w="http://schemas.openxmlformats.org/wordprocessingml/2006/main" xmlns:w14="http://schemas.microsoft.com/office/word/2010/wordml" xmlns:w15="http://schemas.microsoft.com/office/word/2012/wordml" xmlns:w16cex="http://schemas.microsoft.com/office/word/2018/wordml/cex" xmlns:w16cid="http://schemas.microsoft.com/office/word/2016/wordml/cid" xmlns:w16="http://schemas.microsoft.com/office/word/2018/wordml" xmlns:w16se="http://schemas.microsoft.com/office/word/2015/wordml/symex" xmlns:wpg="http://schemas.microsoft.com/office/word/2010/wordprocessingGroup" xmlns:wpi="http://schemas.microsoft.com/office/word/2010/wordprocessingInk" xmlns:wne="http://schemas.microsoft.com/office/word/2006/wordml" xmlns:wps="http://schemas.microsoft.com/office/word/2010/wordprocessingShape" mc:Ignorable="w14 w15 w16se w16cid w16 w16cex wp14">
   <w:background w:color="FFFFFF"/>
   <w:body>
     <w:p>
@@ -614,23 +614,47 @@
           <w:bCs/>
         </w:rPr>
       </w:pPr>
-      <w:bookmarkStart w:id="0" w:name="_GoBack"/>
-      <w:bookmarkEnd w:id="0"/>
     </w:p>
     <w:p>
       <w:pPr>
         <w:pStyle w:val="Body"/>
+      </w:pPr>
+      <w:r>
         <w:rPr>
           <w:b/>
           <w:bCs/>
         </w:rPr>
+        <w:t xml:space="preserve">Adam Brown: </w:t>
+      </w:r>
+      <w:r>
+        <w:t>Improvements and future additions</w:t>
+      </w:r>
+    </w:p>
+    <w:p>
+      <w:pPr>
+        <w:pStyle w:val="Body"/>
       </w:pPr>
+      <w:r>
+        <w:rPr>
+          <w:b/>
+          <w:bCs/>
+        </w:rPr>
+        <w:t>Link:</w:t>
+      </w:r>
+      <w:r>
+        <w:t xml:space="preserve"> </w:t>
+      </w:r>
+      <w:r>
+        <w:t>https://www.loom.com/share/8df12cbe02854779b688aa84e1e4d3ca</w:t>
+      </w:r>
     </w:p>
     <w:sectPr>
-      <w:headerReference w:type="default" r:id="rId12"/>
-      <w:footerReference w:type="default" r:id="rId13"/>
-      <w:headerReference w:type="first" r:id="rId14"/>
-      <w:footerReference w:type="first" r:id="rId15"/>
+      <w:headerReference w:type="even" r:id="rId12"/>
+      <w:headerReference w:type="default" r:id="rId13"/>
+      <w:footerReference w:type="even" r:id="rId14"/>
+      <w:footerReference w:type="default" r:id="rId15"/>
+      <w:headerReference w:type="first" r:id="rId16"/>
+      <w:footerReference w:type="first" r:id="rId17"/>
       <w:pgSz w:w="12240" w:h="15840"/>
       <w:pgMar w:top="1440" w:right="1440" w:bottom="1440" w:left="1440" w:header="720" w:footer="720" w:gutter="0"/>
       <w:pgNumType w:start="0"/>
@@ -642,7 +666,7 @@
 </file>
 
 <file path=word/endnotes.xml><?xml version="1.0" encoding="utf-8"?>
-<w:endnotes xmlns:wpc="http://schemas.microsoft.com/office/word/2010/wordprocessingCanvas" xmlns:cx="http://schemas.microsoft.com/office/drawing/2014/chartex" xmlns:cx1="http://schemas.microsoft.com/office/drawing/2015/9/8/chartex" xmlns:cx2="http://schemas.microsoft.com/office/drawing/2015/10/21/chartex" xmlns:cx3="http://schemas.microsoft.com/office/drawing/2016/5/9/chartex" xmlns:cx4="http://schemas.microsoft.com/office/drawing/2016/5/10/chartex" xmlns:cx5="http://schemas.microsoft.com/office/drawing/2016/5/11/chartex" xmlns:cx6="http://schemas.microsoft.com/office/drawing/2016/5/12/chartex" xmlns:cx7="http://schemas.microsoft.com/office/drawing/2016/5/13/chartex" xmlns:cx8="http://schemas.microsoft.com/office/drawing/2016/5/14/chartex" xmlns:mc="http://schemas.openxmlformats.org/markup-compatibility/2006" xmlns:aink="http://schemas.microsoft.com/office/drawing/2016/ink" xmlns:am3d="http://schemas.microsoft.com/office/drawing/2017/model3d" xmlns:o="urn:schemas-microsoft-com:office:office" xmlns:r="http://schemas.openxmlformats.org/officeDocument/2006/relationships" xmlns:m="http://schemas.openxmlformats.org/officeDocument/2006/math" xmlns:v="urn:schemas-microsoft-com:vml" xmlns:wp14="http://schemas.microsoft.com/office/word/2010/wordprocessingDrawing" xmlns:wp="http://schemas.openxmlformats.org/drawingml/2006/wordprocessingDrawing" xmlns:w10="urn:schemas-microsoft-com:office:word" xmlns:w="http://schemas.openxmlformats.org/wordprocessingml/2006/main" xmlns:w14="http://schemas.microsoft.com/office/word/2010/wordml" xmlns:w15="http://schemas.microsoft.com/office/word/2012/wordml" xmlns:w16cid="http://schemas.microsoft.com/office/word/2016/wordml/cid" xmlns:w16se="http://schemas.microsoft.com/office/word/2015/wordml/symex" xmlns:wpg="http://schemas.microsoft.com/office/word/2010/wordprocessingGroup" xmlns:wpi="http://schemas.microsoft.com/office/word/2010/wordprocessingInk" xmlns:wne="http://schemas.microsoft.com/office/word/2006/wordml" xmlns:wps="http://schemas.microsoft.com/office/word/2010/wordprocessingShape" mc:Ignorable="w14 w15 w16se w16cid wp14">
+<w:endnotes xmlns:wpc="http://schemas.microsoft.com/office/word/2010/wordprocessingCanvas" xmlns:cx="http://schemas.microsoft.com/office/drawing/2014/chartex" xmlns:cx1="http://schemas.microsoft.com/office/drawing/2015/9/8/chartex" xmlns:cx2="http://schemas.microsoft.com/office/drawing/2015/10/21/chartex" xmlns:cx3="http://schemas.microsoft.com/office/drawing/2016/5/9/chartex" xmlns:cx4="http://schemas.microsoft.com/office/drawing/2016/5/10/chartex" xmlns:cx5="http://schemas.microsoft.com/office/drawing/2016/5/11/chartex" xmlns:cx6="http://schemas.microsoft.com/office/drawing/2016/5/12/chartex" xmlns:cx7="http://schemas.microsoft.com/office/drawing/2016/5/13/chartex" xmlns:cx8="http://schemas.microsoft.com/office/drawing/2016/5/14/chartex" xmlns:mc="http://schemas.openxmlformats.org/markup-compatibility/2006" xmlns:aink="http://schemas.microsoft.com/office/drawing/2016/ink" xmlns:am3d="http://schemas.microsoft.com/office/drawing/2017/model3d" xmlns:o="urn:schemas-microsoft-com:office:office" xmlns:r="http://schemas.openxmlformats.org/officeDocument/2006/relationships" xmlns:m="http://schemas.openxmlformats.org/officeDocument/2006/math" xmlns:v="urn:schemas-microsoft-com:vml" xmlns:wp14="http://schemas.microsoft.com/office/word/2010/wordprocessingDrawing" xmlns:wp="http://schemas.openxmlformats.org/drawingml/2006/wordprocessingDrawing" xmlns:w10="urn:schemas-microsoft-com:office:word" xmlns:w="http://schemas.openxmlformats.org/wordprocessingml/2006/main" xmlns:w14="http://schemas.microsoft.com/office/word/2010/wordml" xmlns:w15="http://schemas.microsoft.com/office/word/2012/wordml" xmlns:w16cex="http://schemas.microsoft.com/office/word/2018/wordml/cex" xmlns:w16cid="http://schemas.microsoft.com/office/word/2016/wordml/cid" xmlns:w16="http://schemas.microsoft.com/office/word/2018/wordml" xmlns:w16se="http://schemas.microsoft.com/office/word/2015/wordml/symex" xmlns:wpg="http://schemas.microsoft.com/office/word/2010/wordprocessingGroup" xmlns:wpi="http://schemas.microsoft.com/office/word/2010/wordprocessingInk" xmlns:wne="http://schemas.microsoft.com/office/word/2006/wordml" xmlns:wps="http://schemas.microsoft.com/office/word/2010/wordprocessingShape" mc:Ignorable="w14 w15 w16se w16cid w16 w16cex wp14">
   <w:endnote w:type="separator" w:id="-1">
     <w:p>
       <w:r>
@@ -661,7 +685,17 @@
 </file>
 
 <file path=word/footer1.xml><?xml version="1.0" encoding="utf-8"?>
-<w:ftr xmlns:wpc="http://schemas.microsoft.com/office/word/2010/wordprocessingCanvas" xmlns:cx="http://schemas.microsoft.com/office/drawing/2014/chartex" xmlns:cx1="http://schemas.microsoft.com/office/drawing/2015/9/8/chartex" xmlns:cx2="http://schemas.microsoft.com/office/drawing/2015/10/21/chartex" xmlns:cx3="http://schemas.microsoft.com/office/drawing/2016/5/9/chartex" xmlns:cx4="http://schemas.microsoft.com/office/drawing/2016/5/10/chartex" xmlns:cx5="http://schemas.microsoft.com/office/drawing/2016/5/11/chartex" xmlns:cx6="http://schemas.microsoft.com/office/drawing/2016/5/12/chartex" xmlns:cx7="http://schemas.microsoft.com/office/drawing/2016/5/13/chartex" xmlns:cx8="http://schemas.microsoft.com/office/drawing/2016/5/14/chartex" xmlns:mc="http://schemas.openxmlformats.org/markup-compatibility/2006" xmlns:aink="http://schemas.microsoft.com/office/drawing/2016/ink" xmlns:am3d="http://schemas.microsoft.com/office/drawing/2017/model3d" xmlns:o="urn:schemas-microsoft-com:office:office" xmlns:r="http://schemas.openxmlformats.org/officeDocument/2006/relationships" xmlns:m="http://schemas.openxmlformats.org/officeDocument/2006/math" xmlns:v="urn:schemas-microsoft-com:vml" xmlns:wp14="http://schemas.microsoft.com/office/word/2010/wordprocessingDrawing" xmlns:wp="http://schemas.openxmlformats.org/drawingml/2006/wordprocessingDrawing" xmlns:w10="urn:schemas-microsoft-com:office:word" xmlns:w="http://schemas.openxmlformats.org/wordprocessingml/2006/main" xmlns:w14="http://schemas.microsoft.com/office/word/2010/wordml" xmlns:w15="http://schemas.microsoft.com/office/word/2012/wordml" xmlns:w16cid="http://schemas.microsoft.com/office/word/2016/wordml/cid" xmlns:w16se="http://schemas.microsoft.com/office/word/2015/wordml/symex" xmlns:wpg="http://schemas.microsoft.com/office/word/2010/wordprocessingGroup" xmlns:wpi="http://schemas.microsoft.com/office/word/2010/wordprocessingInk" xmlns:wne="http://schemas.microsoft.com/office/word/2006/wordml" xmlns:wps="http://schemas.microsoft.com/office/word/2010/wordprocessingShape" mc:Ignorable="w14 w15 w16se w16cid wp14">
+<w:ftr xmlns:wpc="http://schemas.microsoft.com/office/word/2010/wordprocessingCanvas" xmlns:cx="http://schemas.microsoft.com/office/drawing/2014/chartex" xmlns:cx1="http://schemas.microsoft.com/office/drawing/2015/9/8/chartex" xmlns:cx2="http://schemas.microsoft.com/office/drawing/2015/10/21/chartex" xmlns:cx3="http://schemas.microsoft.com/office/drawing/2016/5/9/chartex" xmlns:cx4="http://schemas.microsoft.com/office/drawing/2016/5/10/chartex" xmlns:cx5="http://schemas.microsoft.com/office/drawing/2016/5/11/chartex" xmlns:cx6="http://schemas.microsoft.com/office/drawing/2016/5/12/chartex" xmlns:cx7="http://schemas.microsoft.com/office/drawing/2016/5/13/chartex" xmlns:cx8="http://schemas.microsoft.com/office/drawing/2016/5/14/chartex" xmlns:mc="http://schemas.openxmlformats.org/markup-compatibility/2006" xmlns:aink="http://schemas.microsoft.com/office/drawing/2016/ink" xmlns:am3d="http://schemas.microsoft.com/office/drawing/2017/model3d" xmlns:o="urn:schemas-microsoft-com:office:office" xmlns:r="http://schemas.openxmlformats.org/officeDocument/2006/relationships" xmlns:m="http://schemas.openxmlformats.org/officeDocument/2006/math" xmlns:v="urn:schemas-microsoft-com:vml" xmlns:wp14="http://schemas.microsoft.com/office/word/2010/wordprocessingDrawing" xmlns:wp="http://schemas.openxmlformats.org/drawingml/2006/wordprocessingDrawing" xmlns:w10="urn:schemas-microsoft-com:office:word" xmlns:w="http://schemas.openxmlformats.org/wordprocessingml/2006/main" xmlns:w14="http://schemas.microsoft.com/office/word/2010/wordml" xmlns:w15="http://schemas.microsoft.com/office/word/2012/wordml" xmlns:w16cex="http://schemas.microsoft.com/office/word/2018/wordml/cex" xmlns:w16cid="http://schemas.microsoft.com/office/word/2016/wordml/cid" xmlns:w16="http://schemas.microsoft.com/office/word/2018/wordml" xmlns:w16se="http://schemas.microsoft.com/office/word/2015/wordml/symex" xmlns:wpg="http://schemas.microsoft.com/office/word/2010/wordprocessingGroup" xmlns:wpi="http://schemas.microsoft.com/office/word/2010/wordprocessingInk" xmlns:wne="http://schemas.microsoft.com/office/word/2006/wordml" xmlns:wps="http://schemas.microsoft.com/office/word/2010/wordprocessingShape" mc:Ignorable="w14 w15 w16se w16cid w16 w16cex wp14">
+  <w:p>
+    <w:pPr>
+      <w:pStyle w:val="Footer"/>
+    </w:pPr>
+  </w:p>
+</w:ftr>
+</file>
+
+<file path=word/footer2.xml><?xml version="1.0" encoding="utf-8"?>
+<w:ftr xmlns:wpc="http://schemas.microsoft.com/office/word/2010/wordprocessingCanvas" xmlns:cx="http://schemas.microsoft.com/office/drawing/2014/chartex" xmlns:cx1="http://schemas.microsoft.com/office/drawing/2015/9/8/chartex" xmlns:cx2="http://schemas.microsoft.com/office/drawing/2015/10/21/chartex" xmlns:cx3="http://schemas.microsoft.com/office/drawing/2016/5/9/chartex" xmlns:cx4="http://schemas.microsoft.com/office/drawing/2016/5/10/chartex" xmlns:cx5="http://schemas.microsoft.com/office/drawing/2016/5/11/chartex" xmlns:cx6="http://schemas.microsoft.com/office/drawing/2016/5/12/chartex" xmlns:cx7="http://schemas.microsoft.com/office/drawing/2016/5/13/chartex" xmlns:cx8="http://schemas.microsoft.com/office/drawing/2016/5/14/chartex" xmlns:mc="http://schemas.openxmlformats.org/markup-compatibility/2006" xmlns:aink="http://schemas.microsoft.com/office/drawing/2016/ink" xmlns:am3d="http://schemas.microsoft.com/office/drawing/2017/model3d" xmlns:o="urn:schemas-microsoft-com:office:office" xmlns:r="http://schemas.openxmlformats.org/officeDocument/2006/relationships" xmlns:m="http://schemas.openxmlformats.org/officeDocument/2006/math" xmlns:v="urn:schemas-microsoft-com:vml" xmlns:wp14="http://schemas.microsoft.com/office/word/2010/wordprocessingDrawing" xmlns:wp="http://schemas.openxmlformats.org/drawingml/2006/wordprocessingDrawing" xmlns:w10="urn:schemas-microsoft-com:office:word" xmlns:w="http://schemas.openxmlformats.org/wordprocessingml/2006/main" xmlns:w14="http://schemas.microsoft.com/office/word/2010/wordml" xmlns:w15="http://schemas.microsoft.com/office/word/2012/wordml" xmlns:w16cex="http://schemas.microsoft.com/office/word/2018/wordml/cex" xmlns:w16cid="http://schemas.microsoft.com/office/word/2016/wordml/cid" xmlns:w16="http://schemas.microsoft.com/office/word/2018/wordml" xmlns:w16se="http://schemas.microsoft.com/office/word/2015/wordml/symex" xmlns:wpg="http://schemas.microsoft.com/office/word/2010/wordprocessingGroup" xmlns:wpi="http://schemas.microsoft.com/office/word/2010/wordprocessingInk" xmlns:wne="http://schemas.microsoft.com/office/word/2006/wordml" xmlns:wps="http://schemas.microsoft.com/office/word/2010/wordprocessingShape" mc:Ignorable="w14 w15 w16se w16cid w16 w16cex wp14">
   <w:p>
     <w:pPr>
       <w:pStyle w:val="HeaderFooter"/>
@@ -673,8 +707,8 @@
 </w:ftr>
 </file>
 
-<file path=word/footer2.xml><?xml version="1.0" encoding="utf-8"?>
-<w:ftr xmlns:wpc="http://schemas.microsoft.com/office/word/2010/wordprocessingCanvas" xmlns:cx="http://schemas.microsoft.com/office/drawing/2014/chartex" xmlns:cx1="http://schemas.microsoft.com/office/drawing/2015/9/8/chartex" xmlns:cx2="http://schemas.microsoft.com/office/drawing/2015/10/21/chartex" xmlns:cx3="http://schemas.microsoft.com/office/drawing/2016/5/9/chartex" xmlns:cx4="http://schemas.microsoft.com/office/drawing/2016/5/10/chartex" xmlns:cx5="http://schemas.microsoft.com/office/drawing/2016/5/11/chartex" xmlns:cx6="http://schemas.microsoft.com/office/drawing/2016/5/12/chartex" xmlns:cx7="http://schemas.microsoft.com/office/drawing/2016/5/13/chartex" xmlns:cx8="http://schemas.microsoft.com/office/drawing/2016/5/14/chartex" xmlns:mc="http://schemas.openxmlformats.org/markup-compatibility/2006" xmlns:aink="http://schemas.microsoft.com/office/drawing/2016/ink" xmlns:am3d="http://schemas.microsoft.com/office/drawing/2017/model3d" xmlns:o="urn:schemas-microsoft-com:office:office" xmlns:r="http://schemas.openxmlformats.org/officeDocument/2006/relationships" xmlns:m="http://schemas.openxmlformats.org/officeDocument/2006/math" xmlns:v="urn:schemas-microsoft-com:vml" xmlns:wp14="http://schemas.microsoft.com/office/word/2010/wordprocessingDrawing" xmlns:wp="http://schemas.openxmlformats.org/drawingml/2006/wordprocessingDrawing" xmlns:w10="urn:schemas-microsoft-com:office:word" xmlns:w="http://schemas.openxmlformats.org/wordprocessingml/2006/main" xmlns:w14="http://schemas.microsoft.com/office/word/2010/wordml" xmlns:w15="http://schemas.microsoft.com/office/word/2012/wordml" xmlns:w16cid="http://schemas.microsoft.com/office/word/2016/wordml/cid" xmlns:w16se="http://schemas.microsoft.com/office/word/2015/wordml/symex" xmlns:wpg="http://schemas.microsoft.com/office/word/2010/wordprocessingGroup" xmlns:wpi="http://schemas.microsoft.com/office/word/2010/wordprocessingInk" xmlns:wne="http://schemas.microsoft.com/office/word/2006/wordml" xmlns:wps="http://schemas.microsoft.com/office/word/2010/wordprocessingShape" mc:Ignorable="w14 w15 w16se w16cid wp14">
+<file path=word/footer3.xml><?xml version="1.0" encoding="utf-8"?>
+<w:ftr xmlns:wpc="http://schemas.microsoft.com/office/word/2010/wordprocessingCanvas" xmlns:cx="http://schemas.microsoft.com/office/drawing/2014/chartex" xmlns:cx1="http://schemas.microsoft.com/office/drawing/2015/9/8/chartex" xmlns:cx2="http://schemas.microsoft.com/office/drawing/2015/10/21/chartex" xmlns:cx3="http://schemas.microsoft.com/office/drawing/2016/5/9/chartex" xmlns:cx4="http://schemas.microsoft.com/office/drawing/2016/5/10/chartex" xmlns:cx5="http://schemas.microsoft.com/office/drawing/2016/5/11/chartex" xmlns:cx6="http://schemas.microsoft.com/office/drawing/2016/5/12/chartex" xmlns:cx7="http://schemas.microsoft.com/office/drawing/2016/5/13/chartex" xmlns:cx8="http://schemas.microsoft.com/office/drawing/2016/5/14/chartex" xmlns:mc="http://schemas.openxmlformats.org/markup-compatibility/2006" xmlns:aink="http://schemas.microsoft.com/office/drawing/2016/ink" xmlns:am3d="http://schemas.microsoft.com/office/drawing/2017/model3d" xmlns:o="urn:schemas-microsoft-com:office:office" xmlns:r="http://schemas.openxmlformats.org/officeDocument/2006/relationships" xmlns:m="http://schemas.openxmlformats.org/officeDocument/2006/math" xmlns:v="urn:schemas-microsoft-com:vml" xmlns:wp14="http://schemas.microsoft.com/office/word/2010/wordprocessingDrawing" xmlns:wp="http://schemas.openxmlformats.org/drawingml/2006/wordprocessingDrawing" xmlns:w10="urn:schemas-microsoft-com:office:word" xmlns:w="http://schemas.openxmlformats.org/wordprocessingml/2006/main" xmlns:w14="http://schemas.microsoft.com/office/word/2010/wordml" xmlns:w15="http://schemas.microsoft.com/office/word/2012/wordml" xmlns:w16cex="http://schemas.microsoft.com/office/word/2018/wordml/cex" xmlns:w16cid="http://schemas.microsoft.com/office/word/2016/wordml/cid" xmlns:w16="http://schemas.microsoft.com/office/word/2018/wordml" xmlns:w16se="http://schemas.microsoft.com/office/word/2015/wordml/symex" xmlns:wpg="http://schemas.microsoft.com/office/word/2010/wordprocessingGroup" xmlns:wpi="http://schemas.microsoft.com/office/word/2010/wordprocessingInk" xmlns:wne="http://schemas.microsoft.com/office/word/2006/wordml" xmlns:wps="http://schemas.microsoft.com/office/word/2010/wordprocessingShape" mc:Ignorable="w14 w15 w16se w16cid w16 w16cex wp14">
   <w:p>
     <w:pPr>
       <w:pStyle w:val="HeaderFooter"/>
@@ -687,7 +721,7 @@
 </file>
 
 <file path=word/footnotes.xml><?xml version="1.0" encoding="utf-8"?>
-<w:footnotes xmlns:wpc="http://schemas.microsoft.com/office/word/2010/wordprocessingCanvas" xmlns:cx="http://schemas.microsoft.com/office/drawing/2014/chartex" xmlns:cx1="http://schemas.microsoft.com/office/drawing/2015/9/8/chartex" xmlns:cx2="http://schemas.microsoft.com/office/drawing/2015/10/21/chartex" xmlns:cx3="http://schemas.microsoft.com/office/drawing/2016/5/9/chartex" xmlns:cx4="http://schemas.microsoft.com/office/drawing/2016/5/10/chartex" xmlns:cx5="http://schemas.microsoft.com/office/drawing/2016/5/11/chartex" xmlns:cx6="http://schemas.microsoft.com/office/drawing/2016/5/12/chartex" xmlns:cx7="http://schemas.microsoft.com/office/drawing/2016/5/13/chartex" xmlns:cx8="http://schemas.microsoft.com/office/drawing/2016/5/14/chartex" xmlns:mc="http://schemas.openxmlformats.org/markup-compatibility/2006" xmlns:aink="http://schemas.microsoft.com/office/drawing/2016/ink" xmlns:am3d="http://schemas.microsoft.com/office/drawing/2017/model3d" xmlns:o="urn:schemas-microsoft-com:office:office" xmlns:r="http://schemas.openxmlformats.org/officeDocument/2006/relationships" xmlns:m="http://schemas.openxmlformats.org/officeDocument/2006/math" xmlns:v="urn:schemas-microsoft-com:vml" xmlns:wp14="http://schemas.microsoft.com/office/word/2010/wordprocessingDrawing" xmlns:wp="http://schemas.openxmlformats.org/drawingml/2006/wordprocessingDrawing" xmlns:w10="urn:schemas-microsoft-com:office:word" xmlns:w="http://schemas.openxmlformats.org/wordprocessingml/2006/main" xmlns:w14="http://schemas.microsoft.com/office/word/2010/wordml" xmlns:w15="http://schemas.microsoft.com/office/word/2012/wordml" xmlns:w16cid="http://schemas.microsoft.com/office/word/2016/wordml/cid" xmlns:w16se="http://schemas.microsoft.com/office/word/2015/wordml/symex" xmlns:wpg="http://schemas.microsoft.com/office/word/2010/wordprocessingGroup" xmlns:wpi="http://schemas.microsoft.com/office/word/2010/wordprocessingInk" xmlns:wne="http://schemas.microsoft.com/office/word/2006/wordml" xmlns:wps="http://schemas.microsoft.com/office/word/2010/wordprocessingShape" mc:Ignorable="w14 w15 w16se w16cid wp14">
+<w:footnotes xmlns:wpc="http://schemas.microsoft.com/office/word/2010/wordprocessingCanvas" xmlns:cx="http://schemas.microsoft.com/office/drawing/2014/chartex" xmlns:cx1="http://schemas.microsoft.com/office/drawing/2015/9/8/chartex" xmlns:cx2="http://schemas.microsoft.com/office/drawing/2015/10/21/chartex" xmlns:cx3="http://schemas.microsoft.com/office/drawing/2016/5/9/chartex" xmlns:cx4="http://schemas.microsoft.com/office/drawing/2016/5/10/chartex" xmlns:cx5="http://schemas.microsoft.com/office/drawing/2016/5/11/chartex" xmlns:cx6="http://schemas.microsoft.com/office/drawing/2016/5/12/chartex" xmlns:cx7="http://schemas.microsoft.com/office/drawing/2016/5/13/chartex" xmlns:cx8="http://schemas.microsoft.com/office/drawing/2016/5/14/chartex" xmlns:mc="http://schemas.openxmlformats.org/markup-compatibility/2006" xmlns:aink="http://schemas.microsoft.com/office/drawing/2016/ink" xmlns:am3d="http://schemas.microsoft.com/office/drawing/2017/model3d" xmlns:o="urn:schemas-microsoft-com:office:office" xmlns:r="http://schemas.openxmlformats.org/officeDocument/2006/relationships" xmlns:m="http://schemas.openxmlformats.org/officeDocument/2006/math" xmlns:v="urn:schemas-microsoft-com:vml" xmlns:wp14="http://schemas.microsoft.com/office/word/2010/wordprocessingDrawing" xmlns:wp="http://schemas.openxmlformats.org/drawingml/2006/wordprocessingDrawing" xmlns:w10="urn:schemas-microsoft-com:office:word" xmlns:w="http://schemas.openxmlformats.org/wordprocessingml/2006/main" xmlns:w14="http://schemas.microsoft.com/office/word/2010/wordml" xmlns:w15="http://schemas.microsoft.com/office/word/2012/wordml" xmlns:w16cex="http://schemas.microsoft.com/office/word/2018/wordml/cex" xmlns:w16cid="http://schemas.microsoft.com/office/word/2016/wordml/cid" xmlns:w16="http://schemas.microsoft.com/office/word/2018/wordml" xmlns:w16se="http://schemas.microsoft.com/office/word/2015/wordml/symex" xmlns:wpg="http://schemas.microsoft.com/office/word/2010/wordprocessingGroup" xmlns:wpi="http://schemas.microsoft.com/office/word/2010/wordprocessingInk" xmlns:wne="http://schemas.microsoft.com/office/word/2006/wordml" xmlns:wps="http://schemas.microsoft.com/office/word/2010/wordprocessingShape" mc:Ignorable="w14 w15 w16se w16cid w16 w16cex wp14">
   <w:footnote w:type="separator" w:id="-1">
     <w:p>
       <w:r>
@@ -706,7 +740,17 @@
 </file>
 
 <file path=word/header1.xml><?xml version="1.0" encoding="utf-8"?>
-<w:hdr xmlns:wpc="http://schemas.microsoft.com/office/word/2010/wordprocessingCanvas" xmlns:cx="http://schemas.microsoft.com/office/drawing/2014/chartex" xmlns:cx1="http://schemas.microsoft.com/office/drawing/2015/9/8/chartex" xmlns:cx2="http://schemas.microsoft.com/office/drawing/2015/10/21/chartex" xmlns:cx3="http://schemas.microsoft.com/office/drawing/2016/5/9/chartex" xmlns:cx4="http://schemas.microsoft.com/office/drawing/2016/5/10/chartex" xmlns:cx5="http://schemas.microsoft.com/office/drawing/2016/5/11/chartex" xmlns:cx6="http://schemas.microsoft.com/office/drawing/2016/5/12/chartex" xmlns:cx7="http://schemas.microsoft.com/office/drawing/2016/5/13/chartex" xmlns:cx8="http://schemas.microsoft.com/office/drawing/2016/5/14/chartex" xmlns:mc="http://schemas.openxmlformats.org/markup-compatibility/2006" xmlns:aink="http://schemas.microsoft.com/office/drawing/2016/ink" xmlns:am3d="http://schemas.microsoft.com/office/drawing/2017/model3d" xmlns:o="urn:schemas-microsoft-com:office:office" xmlns:r="http://schemas.openxmlformats.org/officeDocument/2006/relationships" xmlns:m="http://schemas.openxmlformats.org/officeDocument/2006/math" xmlns:v="urn:schemas-microsoft-com:vml" xmlns:wp14="http://schemas.microsoft.com/office/word/2010/wordprocessingDrawing" xmlns:wp="http://schemas.openxmlformats.org/drawingml/2006/wordprocessingDrawing" xmlns:w10="urn:schemas-microsoft-com:office:word" xmlns:w="http://schemas.openxmlformats.org/wordprocessingml/2006/main" xmlns:w14="http://schemas.microsoft.com/office/word/2010/wordml" xmlns:w15="http://schemas.microsoft.com/office/word/2012/wordml" xmlns:w16cid="http://schemas.microsoft.com/office/word/2016/wordml/cid" xmlns:w16se="http://schemas.microsoft.com/office/word/2015/wordml/symex" xmlns:wpg="http://schemas.microsoft.com/office/word/2010/wordprocessingGroup" xmlns:wpi="http://schemas.microsoft.com/office/word/2010/wordprocessingInk" xmlns:wne="http://schemas.microsoft.com/office/word/2006/wordml" xmlns:wps="http://schemas.microsoft.com/office/word/2010/wordprocessingShape" mc:Ignorable="w14 w15 w16se w16cid wp14">
+<w:hdr xmlns:wpc="http://schemas.microsoft.com/office/word/2010/wordprocessingCanvas" xmlns:cx="http://schemas.microsoft.com/office/drawing/2014/chartex" xmlns:cx1="http://schemas.microsoft.com/office/drawing/2015/9/8/chartex" xmlns:cx2="http://schemas.microsoft.com/office/drawing/2015/10/21/chartex" xmlns:cx3="http://schemas.microsoft.com/office/drawing/2016/5/9/chartex" xmlns:cx4="http://schemas.microsoft.com/office/drawing/2016/5/10/chartex" xmlns:cx5="http://schemas.microsoft.com/office/drawing/2016/5/11/chartex" xmlns:cx6="http://schemas.microsoft.com/office/drawing/2016/5/12/chartex" xmlns:cx7="http://schemas.microsoft.com/office/drawing/2016/5/13/chartex" xmlns:cx8="http://schemas.microsoft.com/office/drawing/2016/5/14/chartex" xmlns:mc="http://schemas.openxmlformats.org/markup-compatibility/2006" xmlns:aink="http://schemas.microsoft.com/office/drawing/2016/ink" xmlns:am3d="http://schemas.microsoft.com/office/drawing/2017/model3d" xmlns:o="urn:schemas-microsoft-com:office:office" xmlns:r="http://schemas.openxmlformats.org/officeDocument/2006/relationships" xmlns:m="http://schemas.openxmlformats.org/officeDocument/2006/math" xmlns:v="urn:schemas-microsoft-com:vml" xmlns:wp14="http://schemas.microsoft.com/office/word/2010/wordprocessingDrawing" xmlns:wp="http://schemas.openxmlformats.org/drawingml/2006/wordprocessingDrawing" xmlns:w10="urn:schemas-microsoft-com:office:word" xmlns:w="http://schemas.openxmlformats.org/wordprocessingml/2006/main" xmlns:w14="http://schemas.microsoft.com/office/word/2010/wordml" xmlns:w15="http://schemas.microsoft.com/office/word/2012/wordml" xmlns:w16cex="http://schemas.microsoft.com/office/word/2018/wordml/cex" xmlns:w16cid="http://schemas.microsoft.com/office/word/2016/wordml/cid" xmlns:w16="http://schemas.microsoft.com/office/word/2018/wordml" xmlns:w16se="http://schemas.microsoft.com/office/word/2015/wordml/symex" xmlns:wpg="http://schemas.microsoft.com/office/word/2010/wordprocessingGroup" xmlns:wpi="http://schemas.microsoft.com/office/word/2010/wordprocessingInk" xmlns:wne="http://schemas.microsoft.com/office/word/2006/wordml" xmlns:wps="http://schemas.microsoft.com/office/word/2010/wordprocessingShape" mc:Ignorable="w14 w15 w16se w16cid w16 w16cex wp14">
+  <w:p>
+    <w:pPr>
+      <w:pStyle w:val="Header"/>
+    </w:pPr>
+  </w:p>
+</w:hdr>
+</file>
+
+<file path=word/header2.xml><?xml version="1.0" encoding="utf-8"?>
+<w:hdr xmlns:wpc="http://schemas.microsoft.com/office/word/2010/wordprocessingCanvas" xmlns:cx="http://schemas.microsoft.com/office/drawing/2014/chartex" xmlns:cx1="http://schemas.microsoft.com/office/drawing/2015/9/8/chartex" xmlns:cx2="http://schemas.microsoft.com/office/drawing/2015/10/21/chartex" xmlns:cx3="http://schemas.microsoft.com/office/drawing/2016/5/9/chartex" xmlns:cx4="http://schemas.microsoft.com/office/drawing/2016/5/10/chartex" xmlns:cx5="http://schemas.microsoft.com/office/drawing/2016/5/11/chartex" xmlns:cx6="http://schemas.microsoft.com/office/drawing/2016/5/12/chartex" xmlns:cx7="http://schemas.microsoft.com/office/drawing/2016/5/13/chartex" xmlns:cx8="http://schemas.microsoft.com/office/drawing/2016/5/14/chartex" xmlns:mc="http://schemas.openxmlformats.org/markup-compatibility/2006" xmlns:aink="http://schemas.microsoft.com/office/drawing/2016/ink" xmlns:am3d="http://schemas.microsoft.com/office/drawing/2017/model3d" xmlns:o="urn:schemas-microsoft-com:office:office" xmlns:r="http://schemas.openxmlformats.org/officeDocument/2006/relationships" xmlns:m="http://schemas.openxmlformats.org/officeDocument/2006/math" xmlns:v="urn:schemas-microsoft-com:vml" xmlns:wp14="http://schemas.microsoft.com/office/word/2010/wordprocessingDrawing" xmlns:wp="http://schemas.openxmlformats.org/drawingml/2006/wordprocessingDrawing" xmlns:w10="urn:schemas-microsoft-com:office:word" xmlns:w="http://schemas.openxmlformats.org/wordprocessingml/2006/main" xmlns:w14="http://schemas.microsoft.com/office/word/2010/wordml" xmlns:w15="http://schemas.microsoft.com/office/word/2012/wordml" xmlns:w16cex="http://schemas.microsoft.com/office/word/2018/wordml/cex" xmlns:w16cid="http://schemas.microsoft.com/office/word/2016/wordml/cid" xmlns:w16="http://schemas.microsoft.com/office/word/2018/wordml" xmlns:w16se="http://schemas.microsoft.com/office/word/2015/wordml/symex" xmlns:wpg="http://schemas.microsoft.com/office/word/2010/wordprocessingGroup" xmlns:wpi="http://schemas.microsoft.com/office/word/2010/wordprocessingInk" xmlns:wne="http://schemas.microsoft.com/office/word/2006/wordml" xmlns:wps="http://schemas.microsoft.com/office/word/2010/wordprocessingShape" mc:Ignorable="w14 w15 w16se w16cid w16 w16cex wp14">
   <w:p>
     <w:pPr>
       <w:pStyle w:val="HeaderFooter"/>
@@ -718,8 +762,8 @@
 </w:hdr>
 </file>
 
-<file path=word/header2.xml><?xml version="1.0" encoding="utf-8"?>
-<w:hdr xmlns:wpc="http://schemas.microsoft.com/office/word/2010/wordprocessingCanvas" xmlns:cx="http://schemas.microsoft.com/office/drawing/2014/chartex" xmlns:cx1="http://schemas.microsoft.com/office/drawing/2015/9/8/chartex" xmlns:cx2="http://schemas.microsoft.com/office/drawing/2015/10/21/chartex" xmlns:cx3="http://schemas.microsoft.com/office/drawing/2016/5/9/chartex" xmlns:cx4="http://schemas.microsoft.com/office/drawing/2016/5/10/chartex" xmlns:cx5="http://schemas.microsoft.com/office/drawing/2016/5/11/chartex" xmlns:cx6="http://schemas.microsoft.com/office/drawing/2016/5/12/chartex" xmlns:cx7="http://schemas.microsoft.com/office/drawing/2016/5/13/chartex" xmlns:cx8="http://schemas.microsoft.com/office/drawing/2016/5/14/chartex" xmlns:mc="http://schemas.openxmlformats.org/markup-compatibility/2006" xmlns:aink="http://schemas.microsoft.com/office/drawing/2016/ink" xmlns:am3d="http://schemas.microsoft.com/office/drawing/2017/model3d" xmlns:o="urn:schemas-microsoft-com:office:office" xmlns:r="http://schemas.openxmlformats.org/officeDocument/2006/relationships" xmlns:m="http://schemas.openxmlformats.org/officeDocument/2006/math" xmlns:v="urn:schemas-microsoft-com:vml" xmlns:wp14="http://schemas.microsoft.com/office/word/2010/wordprocessingDrawing" xmlns:wp="http://schemas.openxmlformats.org/drawingml/2006/wordprocessingDrawing" xmlns:w10="urn:schemas-microsoft-com:office:word" xmlns:w="http://schemas.openxmlformats.org/wordprocessingml/2006/main" xmlns:w14="http://schemas.microsoft.com/office/word/2010/wordml" xmlns:w15="http://schemas.microsoft.com/office/word/2012/wordml" xmlns:w16cid="http://schemas.microsoft.com/office/word/2016/wordml/cid" xmlns:w16se="http://schemas.microsoft.com/office/word/2015/wordml/symex" xmlns:wpg="http://schemas.microsoft.com/office/word/2010/wordprocessingGroup" xmlns:wpi="http://schemas.microsoft.com/office/word/2010/wordprocessingInk" xmlns:wne="http://schemas.microsoft.com/office/word/2006/wordml" xmlns:wps="http://schemas.microsoft.com/office/word/2010/wordprocessingShape" mc:Ignorable="w14 w15 w16se w16cid wp14">
+<file path=word/header3.xml><?xml version="1.0" encoding="utf-8"?>
+<w:hdr xmlns:wpc="http://schemas.microsoft.com/office/word/2010/wordprocessingCanvas" xmlns:cx="http://schemas.microsoft.com/office/drawing/2014/chartex" xmlns:cx1="http://schemas.microsoft.com/office/drawing/2015/9/8/chartex" xmlns:cx2="http://schemas.microsoft.com/office/drawing/2015/10/21/chartex" xmlns:cx3="http://schemas.microsoft.com/office/drawing/2016/5/9/chartex" xmlns:cx4="http://schemas.microsoft.com/office/drawing/2016/5/10/chartex" xmlns:cx5="http://schemas.microsoft.com/office/drawing/2016/5/11/chartex" xmlns:cx6="http://schemas.microsoft.com/office/drawing/2016/5/12/chartex" xmlns:cx7="http://schemas.microsoft.com/office/drawing/2016/5/13/chartex" xmlns:cx8="http://schemas.microsoft.com/office/drawing/2016/5/14/chartex" xmlns:mc="http://schemas.openxmlformats.org/markup-compatibility/2006" xmlns:aink="http://schemas.microsoft.com/office/drawing/2016/ink" xmlns:am3d="http://schemas.microsoft.com/office/drawing/2017/model3d" xmlns:o="urn:schemas-microsoft-com:office:office" xmlns:r="http://schemas.openxmlformats.org/officeDocument/2006/relationships" xmlns:m="http://schemas.openxmlformats.org/officeDocument/2006/math" xmlns:v="urn:schemas-microsoft-com:vml" xmlns:wp14="http://schemas.microsoft.com/office/word/2010/wordprocessingDrawing" xmlns:wp="http://schemas.openxmlformats.org/drawingml/2006/wordprocessingDrawing" xmlns:w10="urn:schemas-microsoft-com:office:word" xmlns:w="http://schemas.openxmlformats.org/wordprocessingml/2006/main" xmlns:w14="http://schemas.microsoft.com/office/word/2010/wordml" xmlns:w15="http://schemas.microsoft.com/office/word/2012/wordml" xmlns:w16cex="http://schemas.microsoft.com/office/word/2018/wordml/cex" xmlns:w16cid="http://schemas.microsoft.com/office/word/2016/wordml/cid" xmlns:w16="http://schemas.microsoft.com/office/word/2018/wordml" xmlns:w16se="http://schemas.microsoft.com/office/word/2015/wordml/symex" xmlns:wpg="http://schemas.microsoft.com/office/word/2010/wordprocessingGroup" xmlns:wpi="http://schemas.microsoft.com/office/word/2010/wordprocessingInk" xmlns:wne="http://schemas.microsoft.com/office/word/2006/wordml" xmlns:wps="http://schemas.microsoft.com/office/word/2010/wordprocessingShape" mc:Ignorable="w14 w15 w16se w16cid w16 w16cex wp14">
   <w:p>
     <w:pPr>
       <w:pStyle w:val="HeaderFooter"/>
@@ -732,7 +776,7 @@
 </file>
 
 <file path=word/styles.xml><?xml version="1.0" encoding="utf-8"?>
-<w:styles xmlns:mc="http://schemas.openxmlformats.org/markup-compatibility/2006" xmlns:r="http://schemas.openxmlformats.org/officeDocument/2006/relationships" xmlns:w="http://schemas.openxmlformats.org/wordprocessingml/2006/main" xmlns:w14="http://schemas.microsoft.com/office/word/2010/wordml" xmlns:w15="http://schemas.microsoft.com/office/word/2012/wordml" xmlns:w16cid="http://schemas.microsoft.com/office/word/2016/wordml/cid" xmlns:w16se="http://schemas.microsoft.com/office/word/2015/wordml/symex" mc:Ignorable="w14 w15 w16se w16cid">
+<w:styles xmlns:mc="http://schemas.openxmlformats.org/markup-compatibility/2006" xmlns:r="http://schemas.openxmlformats.org/officeDocument/2006/relationships" xmlns:w="http://schemas.openxmlformats.org/wordprocessingml/2006/main" xmlns:w14="http://schemas.microsoft.com/office/word/2010/wordml" xmlns:w15="http://schemas.microsoft.com/office/word/2012/wordml" xmlns:w16cex="http://schemas.microsoft.com/office/word/2018/wordml/cex" xmlns:w16cid="http://schemas.microsoft.com/office/word/2016/wordml/cid" xmlns:w16="http://schemas.microsoft.com/office/word/2018/wordml" xmlns:w16se="http://schemas.microsoft.com/office/word/2015/wordml/symex" mc:Ignorable="w14 w15 w16se w16cid w16 w16cex">
   <w:docDefaults>
     <w:rPrDefault>
       <w:rPr>
@@ -1255,6 +1299,56 @@
       <w:shd w:val="clear" w:color="auto" w:fill="E1DFDD"/>
     </w:rPr>
   </w:style>
+  <w:style w:type="paragraph" w:styleId="Header">
+    <w:name w:val="header"/>
+    <w:basedOn w:val="Normal"/>
+    <w:link w:val="HeaderChar"/>
+    <w:uiPriority w:val="99"/>
+    <w:unhideWhenUsed/>
+    <w:rsid w:val="00BE0084"/>
+    <w:pPr>
+      <w:tabs>
+        <w:tab w:val="center" w:pos="4680"/>
+        <w:tab w:val="right" w:pos="9360"/>
+      </w:tabs>
+    </w:pPr>
+  </w:style>
+  <w:style w:type="character" w:customStyle="1" w:styleId="HeaderChar">
+    <w:name w:val="Header Char"/>
+    <w:basedOn w:val="DefaultParagraphFont"/>
+    <w:link w:val="Header"/>
+    <w:uiPriority w:val="99"/>
+    <w:rsid w:val="00BE0084"/>
+    <w:rPr>
+      <w:sz w:val="24"/>
+      <w:szCs w:val="24"/>
+    </w:rPr>
+  </w:style>
+  <w:style w:type="paragraph" w:styleId="Footer">
+    <w:name w:val="footer"/>
+    <w:basedOn w:val="Normal"/>
+    <w:link w:val="FooterChar"/>
+    <w:uiPriority w:val="99"/>
+    <w:unhideWhenUsed/>
+    <w:rsid w:val="00BE0084"/>
+    <w:pPr>
+      <w:tabs>
+        <w:tab w:val="center" w:pos="4680"/>
+        <w:tab w:val="right" w:pos="9360"/>
+      </w:tabs>
+    </w:pPr>
+  </w:style>
+  <w:style w:type="character" w:customStyle="1" w:styleId="FooterChar">
+    <w:name w:val="Footer Char"/>
+    <w:basedOn w:val="DefaultParagraphFont"/>
+    <w:link w:val="Footer"/>
+    <w:uiPriority w:val="99"/>
+    <w:rsid w:val="00BE0084"/>
+    <w:rPr>
+      <w:sz w:val="24"/>
+      <w:szCs w:val="24"/>
+    </w:rPr>
+  </w:style>
 </w:styles>
 </file>
 

</xml_diff>